<commit_message>
svmlight cost factor SVM
</commit_message>
<xml_diff>
--- a/notes/classifyValueWR.docx
+++ b/notes/classifyValueWR.docx
@@ -394,6 +394,15 @@
       <w:pPr>
         <w:rPr>
           <w:rFonts w:ascii="Arial" w:hAnsi="Arial"/>
+          <w:sz w:val="22"/>
+          <w:szCs w:val="22"/>
+        </w:rPr>
+      </w:pPr>
+    </w:p>
+    <w:p>
+      <w:pPr>
+        <w:rPr>
+          <w:rFonts w:ascii="Arial" w:hAnsi="Arial"/>
           <w:b/>
           <w:sz w:val="22"/>
           <w:szCs w:val="22"/>
@@ -407,132 +416,798 @@
           <w:szCs w:val="22"/>
         </w:rPr>
         <w:t xml:space="preserve">2. </w:t>
+      </w:r>
+      <w:r>
+        <w:rPr>
+          <w:rFonts w:ascii="Arial" w:hAnsi="Arial"/>
+          <w:b/>
+          <w:sz w:val="22"/>
+          <w:szCs w:val="22"/>
+        </w:rPr>
+        <w:t>http://stats.stackexchange.com/questions/38412/the-general-approaches-for-improving-a-svm-based-classifier-which-is-low-precisi</w:t>
+      </w:r>
+    </w:p>
+    <w:p>
+      <w:pPr>
+        <w:rPr>
+          <w:rFonts w:ascii="Arial" w:hAnsi="Arial"/>
+          <w:sz w:val="22"/>
+          <w:szCs w:val="22"/>
+        </w:rPr>
+      </w:pPr>
+    </w:p>
+    <w:p>
+      <w:pPr>
+        <w:rPr>
+          <w:rFonts w:ascii="Arial" w:hAnsi="Arial"/>
+          <w:sz w:val="22"/>
+          <w:szCs w:val="22"/>
+        </w:rPr>
+      </w:pPr>
+      <w:r>
+        <w:rPr>
+          <w:rFonts w:ascii="Arial" w:hAnsi="Arial"/>
+          <w:sz w:val="22"/>
+          <w:szCs w:val="22"/>
+        </w:rPr>
+        <w:t xml:space="preserve">For example, if I'm classifying 100 data points, 95 of which belong to class A, and 5 of which belong to class B, many machine learning algorithms (SVM included) will just classify everything/most things as class A, </w:t>
+      </w:r>
+      <w:r>
+        <w:rPr>
+          <w:rFonts w:ascii="Arial" w:hAnsi="Arial"/>
+          <w:b/>
+          <w:sz w:val="22"/>
+          <w:szCs w:val="22"/>
+        </w:rPr>
+        <w:t>yielding great recall but awful precision.</w:t>
+      </w:r>
+    </w:p>
+    <w:p>
+      <w:pPr>
+        <w:rPr>
+          <w:rFonts w:ascii="Arial" w:hAnsi="Arial"/>
+          <w:sz w:val="22"/>
+          <w:szCs w:val="22"/>
+        </w:rPr>
+      </w:pPr>
+    </w:p>
+    <w:p>
+      <w:pPr>
+        <w:rPr>
+          <w:rFonts w:ascii="Arial" w:hAnsi="Arial"/>
+          <w:sz w:val="22"/>
+          <w:szCs w:val="22"/>
+        </w:rPr>
+      </w:pPr>
+      <w:r>
+        <w:rPr>
+          <w:rFonts w:ascii="Arial" w:hAnsi="Arial"/>
+          <w:sz w:val="22"/>
+          <w:szCs w:val="22"/>
+        </w:rPr>
+        <w:t xml:space="preserve">Used this paper to solve: </w:t>
+      </w:r>
+      <w:r>
+        <w:rPr>
+          <w:rFonts w:ascii="Arial" w:hAnsi="Arial"/>
+          <w:sz w:val="22"/>
+          <w:szCs w:val="22"/>
+        </w:rPr>
+        <w:t>https://www.ncbi.nlm.nih.gov/pmc/articles/PMC1839342/</w:t>
+      </w:r>
+    </w:p>
+    <w:p>
+      <w:pPr>
+        <w:rPr>
+          <w:rFonts w:ascii="Arial" w:hAnsi="Arial"/>
+          <w:sz w:val="22"/>
+          <w:szCs w:val="22"/>
+        </w:rPr>
+      </w:pPr>
+    </w:p>
+    <w:p>
+      <w:pPr>
+        <w:rPr>
+          <w:rFonts w:ascii="Arial" w:hAnsi="Arial"/>
+          <w:sz w:val="22"/>
+          <w:szCs w:val="22"/>
+        </w:rPr>
+      </w:pPr>
+      <w:r>
+        <w:rPr>
+          <w:rFonts w:ascii="Arial" w:hAnsi="Arial"/>
+          <w:sz w:val="22"/>
+          <w:szCs w:val="22"/>
+        </w:rPr>
+        <w:t>"...Since we will be dealing with very unbalanced numbers of positive and negative examples, we introduce cost factors C_+ and C_- to be able to adjust the cost of false positives vs. false negatives...</w:t>
+      </w:r>
+      <w:proofErr w:type="gramStart"/>
+      <w:r>
+        <w:rPr>
+          <w:rFonts w:ascii="Arial" w:hAnsi="Arial"/>
+          <w:sz w:val="22"/>
+          <w:szCs w:val="22"/>
+        </w:rPr>
+        <w:t>".</w:t>
+      </w:r>
+      <w:proofErr w:type="gramEnd"/>
+      <w:r>
+        <w:rPr>
+          <w:rFonts w:ascii="Arial" w:hAnsi="Arial"/>
+          <w:sz w:val="22"/>
+          <w:szCs w:val="22"/>
+        </w:rPr>
+        <w:t xml:space="preserve"> (</w:t>
+      </w:r>
+      <w:proofErr w:type="gramStart"/>
+      <w:r>
+        <w:rPr>
+          <w:rFonts w:ascii="Arial" w:hAnsi="Arial"/>
+          <w:sz w:val="22"/>
+          <w:szCs w:val="22"/>
+        </w:rPr>
+        <w:t>paper</w:t>
+      </w:r>
+      <w:proofErr w:type="gramEnd"/>
+      <w:r>
+        <w:rPr>
+          <w:rFonts w:ascii="Arial" w:hAnsi="Arial"/>
+          <w:sz w:val="22"/>
+          <w:szCs w:val="22"/>
+        </w:rPr>
+        <w:t xml:space="preserve">: </w:t>
+      </w:r>
+      <w:r>
+        <w:rPr>
+          <w:rFonts w:ascii="Arial" w:hAnsi="Arial"/>
+          <w:sz w:val="22"/>
+          <w:szCs w:val="22"/>
+        </w:rPr>
+        <w:t>http://www.cs.cornell.edu/People/tj/publications/morik_etal_99a.pdf</w:t>
+      </w:r>
+      <w:r>
+        <w:rPr>
+          <w:rFonts w:ascii="Arial" w:hAnsi="Arial"/>
+          <w:sz w:val="22"/>
+          <w:szCs w:val="22"/>
+        </w:rPr>
+        <w:t xml:space="preserve">). </w:t>
+      </w:r>
+    </w:p>
+    <w:p>
+      <w:pPr>
+        <w:rPr>
+          <w:rFonts w:ascii="Arial" w:hAnsi="Arial"/>
+          <w:sz w:val="22"/>
+          <w:szCs w:val="22"/>
+        </w:rPr>
+      </w:pPr>
+    </w:p>
+    <w:p>
+      <w:r>
+        <w:rPr>
+          <w:rFonts w:ascii="Arial" w:hAnsi="Arial"/>
+          <w:noProof/>
+          <w:sz w:val="22"/>
+          <w:szCs w:val="22"/>
+        </w:rPr>
+        <w:drawing>
+          <wp:inline distT="0" distB="0" distL="0" distR="0" wp14:anchorId="560DBFCD" wp14:editId="2B34CF24">
+            <wp:extent cx="3131024" cy="3192780"/>
+            <wp:effectExtent l="0" t="0" r="0" b="7620"/>
+            <wp:docPr id="4" name="Picture 3"/>
+            <wp:cNvGraphicFramePr>
+              <a:graphicFrameLocks xmlns:a="http://schemas.openxmlformats.org/drawingml/2006/main" noChangeAspect="1"/>
+            </wp:cNvGraphicFramePr>
+            <a:graphic xmlns:a="http://schemas.openxmlformats.org/drawingml/2006/main">
+              <a:graphicData uri="http://schemas.openxmlformats.org/drawingml/2006/picture">
+                <pic:pic xmlns:pic="http://schemas.openxmlformats.org/drawingml/2006/picture">
+                  <pic:nvPicPr>
+                    <pic:cNvPr id="0" name="Picture 3"/>
+                    <pic:cNvPicPr>
+                      <a:picLocks noChangeAspect="1" noChangeArrowheads="1"/>
+                    </pic:cNvPicPr>
+                  </pic:nvPicPr>
+                  <pic:blipFill>
+                    <a:blip r:embed="rId6">
+                      <a:extLst>
+                        <a:ext uri="{28A0092B-C50C-407E-A947-70E740481C1C}">
+                          <a14:useLocalDpi xmlns:a14="http://schemas.microsoft.com/office/drawing/2010/main" val="0"/>
+                        </a:ext>
+                      </a:extLst>
+                    </a:blip>
+                    <a:srcRect/>
+                    <a:stretch>
+                      <a:fillRect/>
+                    </a:stretch>
+                  </pic:blipFill>
+                  <pic:spPr bwMode="auto">
+                    <a:xfrm>
+                      <a:off x="0" y="0"/>
+                      <a:ext cx="3131024" cy="3192780"/>
+                    </a:xfrm>
+                    <a:prstGeom prst="rect">
+                      <a:avLst/>
+                    </a:prstGeom>
+                    <a:noFill/>
+                    <a:ln>
+                      <a:noFill/>
+                    </a:ln>
+                  </pic:spPr>
+                </pic:pic>
+              </a:graphicData>
+            </a:graphic>
+          </wp:inline>
+        </w:drawing>
+      </w:r>
+      <w:r>
+        <w:t xml:space="preserve"> </w:t>
+      </w:r>
+    </w:p>
+    <w:p/>
+    <w:p>
+      <w:pPr>
+        <w:rPr>
+          <w:rFonts w:ascii="Arial" w:hAnsi="Arial"/>
+          <w:sz w:val="22"/>
+          <w:szCs w:val="22"/>
+        </w:rPr>
+      </w:pPr>
+      <w:r>
+        <w:rPr>
+          <w:rFonts w:ascii="Arial" w:hAnsi="Arial"/>
+          <w:noProof/>
+          <w:sz w:val="22"/>
+          <w:szCs w:val="22"/>
+        </w:rPr>
+        <w:drawing>
+          <wp:inline distT="0" distB="0" distL="0" distR="0" wp14:anchorId="3EAEE184" wp14:editId="423D674E">
+            <wp:extent cx="3086100" cy="1738550"/>
+            <wp:effectExtent l="0" t="0" r="0" b="0"/>
+            <wp:docPr id="8" name="Picture 6"/>
+            <wp:cNvGraphicFramePr>
+              <a:graphicFrameLocks xmlns:a="http://schemas.openxmlformats.org/drawingml/2006/main" noChangeAspect="1"/>
+            </wp:cNvGraphicFramePr>
+            <a:graphic xmlns:a="http://schemas.openxmlformats.org/drawingml/2006/main">
+              <a:graphicData uri="http://schemas.openxmlformats.org/drawingml/2006/picture">
+                <pic:pic xmlns:pic="http://schemas.openxmlformats.org/drawingml/2006/picture">
+                  <pic:nvPicPr>
+                    <pic:cNvPr id="0" name="Picture 6"/>
+                    <pic:cNvPicPr>
+                      <a:picLocks noChangeAspect="1" noChangeArrowheads="1"/>
+                    </pic:cNvPicPr>
+                  </pic:nvPicPr>
+                  <pic:blipFill>
+                    <a:blip r:embed="rId7">
+                      <a:extLst>
+                        <a:ext uri="{28A0092B-C50C-407E-A947-70E740481C1C}">
+                          <a14:useLocalDpi xmlns:a14="http://schemas.microsoft.com/office/drawing/2010/main" val="0"/>
+                        </a:ext>
+                      </a:extLst>
+                    </a:blip>
+                    <a:srcRect/>
+                    <a:stretch>
+                      <a:fillRect/>
+                    </a:stretch>
+                  </pic:blipFill>
+                  <pic:spPr bwMode="auto">
+                    <a:xfrm>
+                      <a:off x="0" y="0"/>
+                      <a:ext cx="3086100" cy="1738550"/>
+                    </a:xfrm>
+                    <a:prstGeom prst="rect">
+                      <a:avLst/>
+                    </a:prstGeom>
+                    <a:noFill/>
+                    <a:ln>
+                      <a:noFill/>
+                    </a:ln>
+                  </pic:spPr>
+                </pic:pic>
+              </a:graphicData>
+            </a:graphic>
+          </wp:inline>
+        </w:drawing>
+      </w:r>
+    </w:p>
+    <w:p>
+      <w:pPr>
+        <w:rPr>
+          <w:rFonts w:ascii="Arial" w:hAnsi="Arial"/>
+          <w:sz w:val="22"/>
+          <w:szCs w:val="22"/>
+        </w:rPr>
+      </w:pPr>
+    </w:p>
+    <w:p>
+      <w:pPr>
+        <w:rPr>
+          <w:rFonts w:ascii="Arial" w:hAnsi="Arial"/>
+          <w:sz w:val="22"/>
+          <w:szCs w:val="22"/>
+        </w:rPr>
+      </w:pPr>
+      <w:r>
+        <w:rPr>
+          <w:rFonts w:ascii="Arial" w:hAnsi="Arial"/>
+          <w:b/>
+          <w:sz w:val="22"/>
+          <w:szCs w:val="22"/>
+        </w:rPr>
+        <w:t>When C_+ &gt; C_-, precision is increased</w:t>
+      </w:r>
+      <w:r>
+        <w:rPr>
+          <w:rFonts w:ascii="Arial" w:hAnsi="Arial"/>
+          <w:b/>
+          <w:sz w:val="22"/>
+          <w:szCs w:val="22"/>
+        </w:rPr>
+        <w:t>.</w:t>
+      </w:r>
+      <w:r>
+        <w:rPr>
+          <w:rFonts w:ascii="Arial" w:hAnsi="Arial"/>
+          <w:b/>
+          <w:sz w:val="22"/>
+          <w:szCs w:val="22"/>
+        </w:rPr>
+        <w:t xml:space="preserve"> </w:t>
+      </w:r>
+      <w:r>
+        <w:rPr>
+          <w:rFonts w:ascii="Arial" w:hAnsi="Arial"/>
+          <w:sz w:val="22"/>
+          <w:szCs w:val="22"/>
+        </w:rPr>
+        <w:t xml:space="preserve">hmm this should be </w:t>
+      </w:r>
+      <w:r>
+        <w:rPr>
+          <w:rFonts w:ascii="Arial" w:hAnsi="Arial"/>
+          <w:b/>
+          <w:sz w:val="22"/>
+          <w:szCs w:val="22"/>
+        </w:rPr>
+        <w:t>C_+ &lt; C_-</w:t>
+      </w:r>
+      <w:r>
+        <w:rPr>
+          <w:rFonts w:ascii="Arial" w:hAnsi="Arial"/>
+          <w:b/>
+          <w:sz w:val="22"/>
+          <w:szCs w:val="22"/>
+        </w:rPr>
+        <w:t xml:space="preserve"> </w:t>
+      </w:r>
+      <w:proofErr w:type="spellStart"/>
+      <w:r>
+        <w:rPr>
+          <w:rFonts w:ascii="Arial" w:hAnsi="Arial"/>
+          <w:sz w:val="22"/>
+          <w:szCs w:val="22"/>
+        </w:rPr>
+        <w:t>i</w:t>
+      </w:r>
+      <w:proofErr w:type="spellEnd"/>
+      <w:r>
+        <w:rPr>
+          <w:rFonts w:ascii="Arial" w:hAnsi="Arial"/>
+          <w:sz w:val="22"/>
+          <w:szCs w:val="22"/>
+        </w:rPr>
+        <w:t xml:space="preserve"> think.</w:t>
       </w:r>
       <w:bookmarkStart w:id="0" w:name="_GoBack"/>
       <w:bookmarkEnd w:id="0"/>
-      <w:r>
-        <w:rPr>
-          <w:rFonts w:ascii="Arial" w:hAnsi="Arial"/>
-          <w:b/>
-          <w:sz w:val="22"/>
-          <w:szCs w:val="22"/>
-        </w:rPr>
-        <w:t>http://stats.stackexchange.com/questions/38412/the-general-approaches-for-improving-a-svm-based-classifier-which-is-low-precisi</w:t>
-      </w:r>
-    </w:p>
-    <w:p>
-      <w:pPr>
-        <w:rPr>
-          <w:rFonts w:ascii="Arial" w:hAnsi="Arial"/>
-          <w:sz w:val="22"/>
-          <w:szCs w:val="22"/>
-        </w:rPr>
-      </w:pPr>
-    </w:p>
-    <w:p>
-      <w:pPr>
-        <w:rPr>
-          <w:rFonts w:ascii="Arial" w:hAnsi="Arial"/>
-          <w:sz w:val="22"/>
-          <w:szCs w:val="22"/>
-        </w:rPr>
-      </w:pPr>
-      <w:r>
-        <w:rPr>
-          <w:rFonts w:ascii="Arial" w:hAnsi="Arial"/>
-          <w:sz w:val="22"/>
-          <w:szCs w:val="22"/>
-        </w:rPr>
-        <w:t xml:space="preserve">For example, if I'm classifying 100 data points, 95 of which belong to class A, and 5 of which belong to class B, many machine learning algorithms (SVM included) will just classify everything/most things as class A, </w:t>
-      </w:r>
-      <w:r>
-        <w:rPr>
-          <w:rFonts w:ascii="Arial" w:hAnsi="Arial"/>
-          <w:b/>
-          <w:sz w:val="22"/>
-          <w:szCs w:val="22"/>
-        </w:rPr>
-        <w:t>yielding great recall but awful precision.</w:t>
-      </w:r>
-    </w:p>
-    <w:p>
-      <w:pPr>
-        <w:rPr>
-          <w:rFonts w:ascii="Arial" w:hAnsi="Arial"/>
-          <w:sz w:val="22"/>
-          <w:szCs w:val="22"/>
-        </w:rPr>
-      </w:pPr>
-    </w:p>
-    <w:p>
-      <w:pPr>
-        <w:rPr>
-          <w:rFonts w:ascii="Arial" w:hAnsi="Arial"/>
-          <w:sz w:val="22"/>
-          <w:szCs w:val="22"/>
-        </w:rPr>
-      </w:pPr>
-      <w:r>
-        <w:rPr>
-          <w:rFonts w:ascii="Arial" w:hAnsi="Arial"/>
-          <w:sz w:val="22"/>
-          <w:szCs w:val="22"/>
-        </w:rPr>
-        <w:t xml:space="preserve">Used this paper to solve: </w:t>
-      </w:r>
-      <w:r>
-        <w:rPr>
-          <w:rFonts w:ascii="Arial" w:hAnsi="Arial"/>
-          <w:sz w:val="22"/>
-          <w:szCs w:val="22"/>
-        </w:rPr>
-        <w:t>https://www.ncbi.nlm.nih.gov/pmc/articles/PMC1839342/</w:t>
-      </w:r>
-    </w:p>
-    <w:p>
-      <w:pPr>
-        <w:rPr>
-          <w:rFonts w:ascii="Arial" w:hAnsi="Arial"/>
-          <w:sz w:val="22"/>
-          <w:szCs w:val="22"/>
-        </w:rPr>
-      </w:pPr>
-    </w:p>
-    <w:p>
-      <w:pPr>
-        <w:rPr>
-          <w:rFonts w:ascii="Arial" w:hAnsi="Arial"/>
-          <w:b/>
-          <w:sz w:val="22"/>
-          <w:szCs w:val="22"/>
-        </w:rPr>
-      </w:pPr>
-      <w:r>
-        <w:rPr>
-          <w:rFonts w:ascii="Arial" w:hAnsi="Arial"/>
-          <w:sz w:val="22"/>
-          <w:szCs w:val="22"/>
-        </w:rPr>
-        <w:t>"...Since we will be dealing with very unbalanced numbers of positive and negative examples, we introduce cost factors C_+ and C_- to be able to adjust the cost of false positives vs. false negatives...</w:t>
-      </w:r>
+    </w:p>
+    <w:p>
+      <w:pPr>
+        <w:rPr>
+          <w:rFonts w:ascii="Arial" w:hAnsi="Arial"/>
+          <w:b/>
+          <w:sz w:val="22"/>
+          <w:szCs w:val="22"/>
+        </w:rPr>
+      </w:pPr>
+    </w:p>
+    <w:p>
+      <w:pPr>
+        <w:rPr>
+          <w:rFonts w:ascii="Arial" w:hAnsi="Arial"/>
+          <w:b/>
+          <w:sz w:val="22"/>
+          <w:szCs w:val="22"/>
+        </w:rPr>
+      </w:pPr>
+      <w:r>
+        <w:rPr>
+          <w:rFonts w:ascii="Arial" w:hAnsi="Arial"/>
+          <w:b/>
+          <w:sz w:val="22"/>
+          <w:szCs w:val="22"/>
+        </w:rPr>
+        <w:t xml:space="preserve">Now, if you want just an out-of-the-box solution, the ratio of C_+ to C_- can be passed as the -j parameter to </w:t>
+      </w:r>
+      <w:proofErr w:type="spellStart"/>
+      <w:r>
+        <w:rPr>
+          <w:rFonts w:ascii="Arial" w:hAnsi="Arial"/>
+          <w:b/>
+          <w:sz w:val="22"/>
+          <w:szCs w:val="22"/>
+        </w:rPr>
+        <w:t>SVMLight</w:t>
+      </w:r>
+      <w:proofErr w:type="spellEnd"/>
+      <w:r>
+        <w:rPr>
+          <w:rFonts w:ascii="Arial" w:hAnsi="Arial"/>
+          <w:b/>
+          <w:sz w:val="22"/>
+          <w:szCs w:val="22"/>
+        </w:rPr>
+        <w:t>: http://svmlight.joachims.org/</w:t>
+      </w:r>
+    </w:p>
+    <w:p>
+      <w:pPr>
+        <w:rPr>
+          <w:rFonts w:ascii="Arial" w:hAnsi="Arial"/>
+          <w:sz w:val="22"/>
+          <w:szCs w:val="22"/>
+        </w:rPr>
+      </w:pPr>
+    </w:p>
+    <w:p>
+      <w:pPr>
+        <w:rPr>
+          <w:rFonts w:ascii="Arial" w:hAnsi="Arial"/>
+          <w:sz w:val="22"/>
+          <w:szCs w:val="22"/>
+        </w:rPr>
+      </w:pPr>
+    </w:p>
+    <w:p>
+      <w:pPr>
+        <w:rPr>
+          <w:rFonts w:ascii="Arial" w:hAnsi="Arial"/>
+          <w:sz w:val="22"/>
+          <w:szCs w:val="22"/>
+        </w:rPr>
+      </w:pPr>
+    </w:p>
+    <w:p>
+      <w:pPr>
+        <w:rPr>
+          <w:rFonts w:ascii="Arial" w:hAnsi="Arial"/>
+          <w:sz w:val="22"/>
+          <w:szCs w:val="22"/>
+        </w:rPr>
+      </w:pPr>
+    </w:p>
+    <w:p>
+      <w:pPr>
+        <w:rPr>
+          <w:rFonts w:ascii="Arial" w:hAnsi="Arial"/>
+          <w:sz w:val="22"/>
+          <w:szCs w:val="22"/>
+        </w:rPr>
+      </w:pPr>
+    </w:p>
+    <w:p>
+      <w:pPr>
+        <w:rPr>
+          <w:rFonts w:ascii="Helvetica" w:hAnsi="Helvetica" w:cs="Helvetica"/>
+        </w:rPr>
+      </w:pPr>
+      <w:r>
+        <w:rPr>
+          <w:rFonts w:ascii="Arial" w:hAnsi="Arial"/>
+          <w:sz w:val="22"/>
+          <w:szCs w:val="22"/>
+        </w:rPr>
+        <w:t xml:space="preserve">Consider </w:t>
+      </w:r>
+      <w:r>
+        <w:rPr>
+          <w:rFonts w:ascii="Helvetica" w:hAnsi="Helvetica" w:cs="Helvetica"/>
+        </w:rPr>
+        <w:t>sparse matrix transformations too.</w:t>
+      </w:r>
+    </w:p>
+    <w:p>
+      <w:pPr>
+        <w:rPr>
+          <w:rFonts w:ascii="Helvetica" w:hAnsi="Helvetica" w:cs="Helvetica"/>
+        </w:rPr>
+      </w:pPr>
+      <w:r>
+        <w:rPr>
+          <w:rFonts w:ascii="Helvetica" w:hAnsi="Helvetica" w:cs="Helvetica"/>
+        </w:rPr>
+        <w:br w:type="page"/>
+      </w:r>
+    </w:p>
+    <w:p>
+      <w:pPr>
+        <w:rPr>
+          <w:rFonts w:ascii="Arial" w:hAnsi="Arial"/>
+          <w:b/>
+          <w:sz w:val="22"/>
+          <w:szCs w:val="22"/>
+        </w:rPr>
+      </w:pPr>
+      <w:proofErr w:type="spellStart"/>
       <w:proofErr w:type="gramStart"/>
       <w:r>
         <w:rPr>
           <w:rFonts w:ascii="Arial" w:hAnsi="Arial"/>
-          <w:sz w:val="22"/>
-          <w:szCs w:val="22"/>
-        </w:rPr>
-        <w:t>".</w:t>
-      </w:r>
+          <w:b/>
+          <w:sz w:val="22"/>
+          <w:szCs w:val="22"/>
+        </w:rPr>
+        <w:t>week.min</w:t>
+      </w:r>
+      <w:proofErr w:type="spellEnd"/>
       <w:proofErr w:type="gramEnd"/>
       <w:r>
         <w:rPr>
           <w:rFonts w:ascii="Arial" w:hAnsi="Arial"/>
+          <w:b/>
+          <w:sz w:val="22"/>
+          <w:szCs w:val="22"/>
+        </w:rPr>
+        <w:t xml:space="preserve"> &lt;- 6</w:t>
+      </w:r>
+    </w:p>
+    <w:p>
+      <w:pPr>
+        <w:rPr>
+          <w:rFonts w:ascii="Arial" w:hAnsi="Arial"/>
+          <w:b/>
+          <w:sz w:val="22"/>
+          <w:szCs w:val="22"/>
+        </w:rPr>
+      </w:pPr>
+      <w:proofErr w:type="spellStart"/>
+      <w:proofErr w:type="gramStart"/>
+      <w:r>
+        <w:rPr>
+          <w:rFonts w:ascii="Arial" w:hAnsi="Arial"/>
+          <w:b/>
+          <w:sz w:val="22"/>
+          <w:szCs w:val="22"/>
+        </w:rPr>
+        <w:t>salary.threshold</w:t>
+      </w:r>
+      <w:proofErr w:type="spellEnd"/>
+      <w:proofErr w:type="gramEnd"/>
+      <w:r>
+        <w:rPr>
+          <w:rFonts w:ascii="Arial" w:hAnsi="Arial"/>
+          <w:b/>
+          <w:sz w:val="22"/>
+          <w:szCs w:val="22"/>
+        </w:rPr>
+        <w:t xml:space="preserve"> &lt;- 5000</w:t>
+      </w:r>
+    </w:p>
+    <w:p>
+      <w:pPr>
+        <w:rPr>
+          <w:rFonts w:ascii="Arial" w:hAnsi="Arial"/>
+          <w:b/>
+          <w:sz w:val="22"/>
+          <w:szCs w:val="22"/>
+        </w:rPr>
+      </w:pPr>
+      <w:proofErr w:type="spellStart"/>
+      <w:proofErr w:type="gramStart"/>
+      <w:r>
+        <w:rPr>
+          <w:rFonts w:ascii="Arial" w:hAnsi="Arial"/>
+          <w:b/>
+          <w:sz w:val="22"/>
+          <w:szCs w:val="22"/>
+        </w:rPr>
+        <w:t>fpts.threshold</w:t>
+      </w:r>
+      <w:proofErr w:type="spellEnd"/>
+      <w:proofErr w:type="gramEnd"/>
+      <w:r>
+        <w:rPr>
+          <w:rFonts w:ascii="Arial" w:hAnsi="Arial"/>
+          <w:b/>
+          <w:sz w:val="22"/>
+          <w:szCs w:val="22"/>
+        </w:rPr>
+        <w:t xml:space="preserve"> &lt;- 18.5</w:t>
+      </w:r>
+    </w:p>
+    <w:p>
+      <w:pPr>
+        <w:rPr>
+          <w:rFonts w:ascii="Arial" w:hAnsi="Arial"/>
+          <w:sz w:val="22"/>
+          <w:szCs w:val="22"/>
+        </w:rPr>
+      </w:pPr>
+    </w:p>
+    <w:p>
+      <w:pPr>
+        <w:rPr>
+          <w:rFonts w:ascii="Arial" w:hAnsi="Arial"/>
+          <w:sz w:val="22"/>
+          <w:szCs w:val="22"/>
+        </w:rPr>
+      </w:pPr>
+    </w:p>
+    <w:p>
+      <w:pPr>
+        <w:rPr>
+          <w:rFonts w:ascii="Arial" w:hAnsi="Arial"/>
+          <w:b/>
+          <w:sz w:val="22"/>
+          <w:szCs w:val="22"/>
+        </w:rPr>
+      </w:pPr>
+      <w:r>
+        <w:rPr>
+          <w:rFonts w:ascii="Arial" w:hAnsi="Arial"/>
+          <w:b/>
+          <w:sz w:val="22"/>
+          <w:szCs w:val="22"/>
+        </w:rPr>
+        <w:t xml:space="preserve">1. </w:t>
+      </w:r>
+      <w:proofErr w:type="spellStart"/>
+      <w:proofErr w:type="gramStart"/>
+      <w:r>
+        <w:rPr>
+          <w:rFonts w:ascii="Arial" w:hAnsi="Arial"/>
+          <w:b/>
+          <w:sz w:val="22"/>
+          <w:szCs w:val="22"/>
+        </w:rPr>
+        <w:t>spline</w:t>
+      </w:r>
+      <w:r>
+        <w:rPr>
+          <w:rFonts w:ascii="Arial" w:hAnsi="Arial"/>
+          <w:b/>
+          <w:sz w:val="22"/>
+          <w:szCs w:val="22"/>
+        </w:rPr>
+        <w:t>dot</w:t>
+      </w:r>
+      <w:proofErr w:type="spellEnd"/>
+      <w:proofErr w:type="gramEnd"/>
+      <w:r>
+        <w:rPr>
+          <w:rFonts w:ascii="Arial" w:hAnsi="Arial"/>
+          <w:b/>
+          <w:sz w:val="22"/>
+          <w:szCs w:val="22"/>
+        </w:rPr>
+        <w:t xml:space="preserve"> SVM</w:t>
+      </w:r>
+    </w:p>
+    <w:p>
+      <w:pPr>
+        <w:rPr>
+          <w:rFonts w:ascii="Arial" w:hAnsi="Arial"/>
+          <w:sz w:val="22"/>
+          <w:szCs w:val="22"/>
+        </w:rPr>
+      </w:pPr>
+      <w:proofErr w:type="gramStart"/>
+      <w:r>
+        <w:rPr>
+          <w:rFonts w:ascii="Arial" w:hAnsi="Arial"/>
+          <w:sz w:val="22"/>
+          <w:szCs w:val="22"/>
+        </w:rPr>
+        <w:t>more</w:t>
+      </w:r>
+      <w:proofErr w:type="gramEnd"/>
+      <w:r>
+        <w:rPr>
+          <w:rFonts w:ascii="Arial" w:hAnsi="Arial"/>
+          <w:sz w:val="22"/>
+          <w:szCs w:val="22"/>
+        </w:rPr>
+        <w:t xml:space="preserve"> on spline kernel: </w:t>
+      </w:r>
+      <w:r>
+        <w:rPr>
+          <w:rFonts w:ascii="Arial" w:hAnsi="Arial"/>
+          <w:sz w:val="22"/>
+          <w:szCs w:val="22"/>
+        </w:rPr>
+        <w:t>http://crsouza.com/2010/03/17/kernel-functions-for-machine-learning-applications/#spline</w:t>
+      </w:r>
+      <w:r>
+        <w:rPr>
+          <w:rFonts w:ascii="Arial" w:hAnsi="Arial"/>
           <w:sz w:val="22"/>
           <w:szCs w:val="22"/>
         </w:rPr>
         <w:t xml:space="preserve"> (</w:t>
       </w:r>
+      <w:r>
+        <w:rPr>
+          <w:rFonts w:ascii="Arial" w:hAnsi="Arial"/>
+          <w:sz w:val="22"/>
+          <w:szCs w:val="22"/>
+        </w:rPr>
+        <w:t>http://www.svms.org/tutorials/Gunn1998.pdf</w:t>
+      </w:r>
+      <w:r>
+        <w:rPr>
+          <w:rFonts w:ascii="Arial" w:hAnsi="Arial"/>
+          <w:sz w:val="22"/>
+          <w:szCs w:val="22"/>
+        </w:rPr>
+        <w:t>)</w:t>
+      </w:r>
+    </w:p>
+    <w:p>
+      <w:pPr>
+        <w:rPr>
+          <w:rFonts w:ascii="Arial" w:hAnsi="Arial"/>
+          <w:sz w:val="22"/>
+          <w:szCs w:val="22"/>
+        </w:rPr>
+      </w:pPr>
+    </w:p>
+    <w:p>
+      <w:pPr>
+        <w:rPr>
+          <w:rFonts w:ascii="Arial" w:hAnsi="Arial"/>
+          <w:b/>
+          <w:sz w:val="22"/>
+          <w:szCs w:val="22"/>
+        </w:rPr>
+      </w:pPr>
+      <w:proofErr w:type="spellStart"/>
+      <w:r>
+        <w:rPr>
+          <w:rFonts w:ascii="Arial" w:hAnsi="Arial"/>
+          <w:b/>
+          <w:sz w:val="22"/>
+          <w:szCs w:val="22"/>
+        </w:rPr>
+        <w:t>i</w:t>
+      </w:r>
+      <w:proofErr w:type="spellEnd"/>
+      <w:r>
+        <w:rPr>
+          <w:rFonts w:ascii="Arial" w:hAnsi="Arial"/>
+          <w:b/>
+          <w:sz w:val="22"/>
+          <w:szCs w:val="22"/>
+        </w:rPr>
+        <w:t>. Tuning C by</w:t>
+      </w:r>
+      <w:r>
+        <w:rPr>
+          <w:rFonts w:ascii="Arial" w:hAnsi="Arial"/>
+          <w:b/>
+          <w:sz w:val="22"/>
+          <w:szCs w:val="22"/>
+        </w:rPr>
+        <w:t xml:space="preserve"> minimizing CV error</w:t>
+      </w:r>
+    </w:p>
+    <w:p>
+      <w:pPr>
+        <w:rPr>
+          <w:rFonts w:ascii="Arial" w:hAnsi="Arial"/>
+          <w:sz w:val="22"/>
+          <w:szCs w:val="22"/>
+        </w:rPr>
+      </w:pPr>
       <w:proofErr w:type="gramStart"/>
       <w:r>
         <w:rPr>
@@ -540,7 +1215,7 @@
           <w:sz w:val="22"/>
           <w:szCs w:val="22"/>
         </w:rPr>
-        <w:t>paper</w:t>
+        <w:t>issue</w:t>
       </w:r>
       <w:proofErr w:type="gramEnd"/>
       <w:r>
@@ -549,164 +1224,1006 @@
           <w:sz w:val="22"/>
           <w:szCs w:val="22"/>
         </w:rPr>
-        <w:t xml:space="preserve">: </w:t>
-      </w:r>
-      <w:r>
-        <w:rPr>
-          <w:rFonts w:ascii="Arial" w:hAnsi="Arial"/>
-          <w:sz w:val="22"/>
-          <w:szCs w:val="22"/>
-        </w:rPr>
-        <w:t>http://www.cs.cornell.edu/People/tj/publications/morik_etal_99a.pdf</w:t>
-      </w:r>
-      <w:r>
-        <w:rPr>
-          <w:rFonts w:ascii="Arial" w:hAnsi="Arial"/>
-          <w:sz w:val="22"/>
-          <w:szCs w:val="22"/>
-        </w:rPr>
-        <w:t xml:space="preserve">). </w:t>
-      </w:r>
-      <w:r>
-        <w:rPr>
-          <w:rFonts w:ascii="Arial" w:hAnsi="Arial"/>
-          <w:b/>
-          <w:sz w:val="22"/>
-          <w:szCs w:val="22"/>
-        </w:rPr>
-        <w:t>When C_+ &gt; C_-, precision is increased</w:t>
-      </w:r>
-      <w:r>
-        <w:rPr>
-          <w:rFonts w:ascii="Arial" w:hAnsi="Arial"/>
-          <w:b/>
-          <w:sz w:val="22"/>
-          <w:szCs w:val="22"/>
-        </w:rPr>
-        <w:t>.</w:t>
-      </w:r>
-    </w:p>
-    <w:p>
-      <w:pPr>
-        <w:rPr>
-          <w:rFonts w:ascii="Arial" w:hAnsi="Arial"/>
-          <w:b/>
-          <w:sz w:val="22"/>
-          <w:szCs w:val="22"/>
-        </w:rPr>
-      </w:pPr>
-    </w:p>
-    <w:p>
-      <w:pPr>
-        <w:rPr>
-          <w:rFonts w:ascii="Arial" w:hAnsi="Arial"/>
-          <w:b/>
-          <w:sz w:val="22"/>
-          <w:szCs w:val="22"/>
-        </w:rPr>
-      </w:pPr>
-      <w:r>
-        <w:rPr>
-          <w:rFonts w:ascii="Arial" w:hAnsi="Arial"/>
-          <w:b/>
-          <w:sz w:val="22"/>
-          <w:szCs w:val="22"/>
-        </w:rPr>
-        <w:t xml:space="preserve">Now, if you want just an out-of-the-box solution, the ratio of C_+ to C_- can be passed as the -j parameter to </w:t>
+        <w:t xml:space="preserve"> is that no 1’s predicted on testing set (terrible precision).</w:t>
+      </w:r>
+    </w:p>
+    <w:p>
+      <w:pPr>
+        <w:rPr>
+          <w:rFonts w:ascii="Arial" w:hAnsi="Arial"/>
+          <w:sz w:val="22"/>
+          <w:szCs w:val="22"/>
+        </w:rPr>
+      </w:pPr>
+    </w:p>
+    <w:p>
+      <w:pPr>
+        <w:rPr>
+          <w:rFonts w:ascii="Arial" w:hAnsi="Arial"/>
+          <w:b/>
+          <w:sz w:val="22"/>
+          <w:szCs w:val="22"/>
+        </w:rPr>
+      </w:pPr>
+      <w:r>
+        <w:rPr>
+          <w:rFonts w:ascii="Arial" w:hAnsi="Arial"/>
+          <w:b/>
+          <w:sz w:val="22"/>
+          <w:szCs w:val="22"/>
+        </w:rPr>
+        <w:t>i</w:t>
+      </w:r>
+      <w:r>
+        <w:rPr>
+          <w:rFonts w:ascii="Arial" w:hAnsi="Arial"/>
+          <w:b/>
+          <w:sz w:val="22"/>
+          <w:szCs w:val="22"/>
+        </w:rPr>
+        <w:t>i</w:t>
+      </w:r>
+      <w:r>
+        <w:rPr>
+          <w:rFonts w:ascii="Arial" w:hAnsi="Arial"/>
+          <w:b/>
+          <w:sz w:val="22"/>
+          <w:szCs w:val="22"/>
+        </w:rPr>
+        <w:t xml:space="preserve">. Tuning C by </w:t>
+      </w:r>
+      <w:r>
+        <w:rPr>
+          <w:rFonts w:ascii="Arial" w:hAnsi="Arial"/>
+          <w:b/>
+          <w:sz w:val="22"/>
+          <w:szCs w:val="22"/>
+        </w:rPr>
+        <w:t xml:space="preserve">maximizing </w:t>
+      </w:r>
+      <w:proofErr w:type="gramStart"/>
+      <w:r>
+        <w:rPr>
+          <w:rFonts w:ascii="Arial" w:hAnsi="Arial"/>
+          <w:b/>
+          <w:sz w:val="22"/>
+          <w:szCs w:val="22"/>
+        </w:rPr>
+        <w:t>P(</w:t>
+      </w:r>
+      <w:proofErr w:type="gramEnd"/>
+      <w:r>
+        <w:rPr>
+          <w:rFonts w:ascii="Arial" w:hAnsi="Arial"/>
+          <w:b/>
+          <w:sz w:val="22"/>
+          <w:szCs w:val="22"/>
+        </w:rPr>
+        <w:t>hitting Value WR with reduced set of cheap WR)</w:t>
+      </w:r>
+    </w:p>
+    <w:p>
+      <w:pPr>
+        <w:rPr>
+          <w:rFonts w:ascii="Arial" w:hAnsi="Arial"/>
+          <w:sz w:val="22"/>
+          <w:szCs w:val="22"/>
+        </w:rPr>
+      </w:pPr>
+      <w:proofErr w:type="gramStart"/>
+      <w:r>
+        <w:rPr>
+          <w:rFonts w:ascii="Arial" w:hAnsi="Arial"/>
+          <w:sz w:val="22"/>
+          <w:szCs w:val="22"/>
+        </w:rPr>
+        <w:t>issue</w:t>
+      </w:r>
+      <w:proofErr w:type="gramEnd"/>
+      <w:r>
+        <w:rPr>
+          <w:rFonts w:ascii="Arial" w:hAnsi="Arial"/>
+          <w:sz w:val="22"/>
+          <w:szCs w:val="22"/>
+        </w:rPr>
+        <w:t xml:space="preserve"> is that it still doesn’t predict enough 1’s (better precision but not enough)</w:t>
+      </w:r>
+    </w:p>
+    <w:p>
+      <w:pPr>
+        <w:rPr>
+          <w:rFonts w:ascii="Arial" w:hAnsi="Arial"/>
+          <w:sz w:val="22"/>
+          <w:szCs w:val="22"/>
+        </w:rPr>
+      </w:pPr>
+    </w:p>
+    <w:p>
+      <w:pPr>
+        <w:rPr>
+          <w:rFonts w:ascii="Arial" w:hAnsi="Arial"/>
+          <w:b/>
+          <w:sz w:val="22"/>
+          <w:szCs w:val="22"/>
+        </w:rPr>
+      </w:pPr>
+      <w:r>
+        <w:rPr>
+          <w:rFonts w:ascii="Arial" w:hAnsi="Arial"/>
+          <w:b/>
+          <w:sz w:val="22"/>
+          <w:szCs w:val="22"/>
+        </w:rPr>
+        <w:t>i</w:t>
+      </w:r>
+      <w:r>
+        <w:rPr>
+          <w:rFonts w:ascii="Arial" w:hAnsi="Arial"/>
+          <w:b/>
+          <w:sz w:val="22"/>
+          <w:szCs w:val="22"/>
+        </w:rPr>
+        <w:t>ii</w:t>
+      </w:r>
+      <w:r>
+        <w:rPr>
+          <w:rFonts w:ascii="Arial" w:hAnsi="Arial"/>
+          <w:b/>
+          <w:sz w:val="22"/>
+          <w:szCs w:val="22"/>
+        </w:rPr>
+        <w:t xml:space="preserve">. </w:t>
+      </w:r>
+      <w:r>
+        <w:rPr>
+          <w:rFonts w:ascii="Arial" w:hAnsi="Arial"/>
+          <w:b/>
+          <w:sz w:val="22"/>
+          <w:szCs w:val="22"/>
+        </w:rPr>
+        <w:t>Tuning C by maximizing number of 1's predicted (as a % of total examples)</w:t>
+      </w:r>
+    </w:p>
+    <w:p>
+      <w:pPr>
+        <w:rPr>
+          <w:rFonts w:ascii="Arial" w:hAnsi="Arial"/>
+          <w:sz w:val="22"/>
+          <w:szCs w:val="22"/>
+        </w:rPr>
+      </w:pPr>
+      <w:r>
+        <w:rPr>
+          <w:rFonts w:ascii="Arial" w:hAnsi="Arial"/>
+          <w:noProof/>
+          <w:sz w:val="22"/>
+          <w:szCs w:val="22"/>
+        </w:rPr>
+        <w:drawing>
+          <wp:inline distT="0" distB="0" distL="0" distR="0" wp14:anchorId="3CED58A1" wp14:editId="7655EB66">
+            <wp:extent cx="3886200" cy="2785388"/>
+            <wp:effectExtent l="0" t="0" r="0" b="8890"/>
+            <wp:docPr id="2" name="Picture 1"/>
+            <wp:cNvGraphicFramePr>
+              <a:graphicFrameLocks xmlns:a="http://schemas.openxmlformats.org/drawingml/2006/main" noChangeAspect="1"/>
+            </wp:cNvGraphicFramePr>
+            <a:graphic xmlns:a="http://schemas.openxmlformats.org/drawingml/2006/main">
+              <a:graphicData uri="http://schemas.openxmlformats.org/drawingml/2006/picture">
+                <pic:pic xmlns:pic="http://schemas.openxmlformats.org/drawingml/2006/picture">
+                  <pic:nvPicPr>
+                    <pic:cNvPr id="0" name="Picture 1"/>
+                    <pic:cNvPicPr>
+                      <a:picLocks noChangeAspect="1" noChangeArrowheads="1"/>
+                    </pic:cNvPicPr>
+                  </pic:nvPicPr>
+                  <pic:blipFill>
+                    <a:blip r:embed="rId8">
+                      <a:extLst>
+                        <a:ext uri="{28A0092B-C50C-407E-A947-70E740481C1C}">
+                          <a14:useLocalDpi xmlns:a14="http://schemas.microsoft.com/office/drawing/2010/main" val="0"/>
+                        </a:ext>
+                      </a:extLst>
+                    </a:blip>
+                    <a:srcRect/>
+                    <a:stretch>
+                      <a:fillRect/>
+                    </a:stretch>
+                  </pic:blipFill>
+                  <pic:spPr bwMode="auto">
+                    <a:xfrm>
+                      <a:off x="0" y="0"/>
+                      <a:ext cx="3886588" cy="2785666"/>
+                    </a:xfrm>
+                    <a:prstGeom prst="rect">
+                      <a:avLst/>
+                    </a:prstGeom>
+                    <a:noFill/>
+                    <a:ln>
+                      <a:noFill/>
+                    </a:ln>
+                  </pic:spPr>
+                </pic:pic>
+              </a:graphicData>
+            </a:graphic>
+          </wp:inline>
+        </w:drawing>
+      </w:r>
+    </w:p>
+    <w:p>
+      <w:pPr>
+        <w:rPr>
+          <w:rFonts w:ascii="Arial" w:hAnsi="Arial"/>
+          <w:sz w:val="22"/>
+          <w:szCs w:val="22"/>
+        </w:rPr>
+      </w:pPr>
+    </w:p>
+    <w:p>
+      <w:pPr>
+        <w:rPr>
+          <w:rFonts w:ascii="Arial" w:hAnsi="Arial"/>
+          <w:sz w:val="22"/>
+          <w:szCs w:val="22"/>
+        </w:rPr>
+      </w:pPr>
+      <w:r>
+        <w:rPr>
+          <w:rFonts w:ascii="Arial" w:hAnsi="Arial"/>
+          <w:noProof/>
+          <w:sz w:val="22"/>
+          <w:szCs w:val="22"/>
+        </w:rPr>
+        <w:drawing>
+          <wp:inline distT="0" distB="0" distL="0" distR="0" wp14:anchorId="462C64D3" wp14:editId="164FE41B">
+            <wp:extent cx="2133600" cy="1473200"/>
+            <wp:effectExtent l="0" t="0" r="0" b="0"/>
+            <wp:docPr id="3" name="Picture 2"/>
+            <wp:cNvGraphicFramePr>
+              <a:graphicFrameLocks xmlns:a="http://schemas.openxmlformats.org/drawingml/2006/main" noChangeAspect="1"/>
+            </wp:cNvGraphicFramePr>
+            <a:graphic xmlns:a="http://schemas.openxmlformats.org/drawingml/2006/main">
+              <a:graphicData uri="http://schemas.openxmlformats.org/drawingml/2006/picture">
+                <pic:pic xmlns:pic="http://schemas.openxmlformats.org/drawingml/2006/picture">
+                  <pic:nvPicPr>
+                    <pic:cNvPr id="0" name="Picture 2"/>
+                    <pic:cNvPicPr>
+                      <a:picLocks noChangeAspect="1" noChangeArrowheads="1"/>
+                    </pic:cNvPicPr>
+                  </pic:nvPicPr>
+                  <pic:blipFill>
+                    <a:blip r:embed="rId9">
+                      <a:extLst>
+                        <a:ext uri="{28A0092B-C50C-407E-A947-70E740481C1C}">
+                          <a14:useLocalDpi xmlns:a14="http://schemas.microsoft.com/office/drawing/2010/main" val="0"/>
+                        </a:ext>
+                      </a:extLst>
+                    </a:blip>
+                    <a:srcRect/>
+                    <a:stretch>
+                      <a:fillRect/>
+                    </a:stretch>
+                  </pic:blipFill>
+                  <pic:spPr bwMode="auto">
+                    <a:xfrm>
+                      <a:off x="0" y="0"/>
+                      <a:ext cx="2133600" cy="1473200"/>
+                    </a:xfrm>
+                    <a:prstGeom prst="rect">
+                      <a:avLst/>
+                    </a:prstGeom>
+                    <a:noFill/>
+                    <a:ln>
+                      <a:noFill/>
+                    </a:ln>
+                  </pic:spPr>
+                </pic:pic>
+              </a:graphicData>
+            </a:graphic>
+          </wp:inline>
+        </w:drawing>
+      </w:r>
+    </w:p>
+    <w:p>
+      <w:pPr>
+        <w:rPr>
+          <w:rFonts w:ascii="Arial" w:hAnsi="Arial"/>
+          <w:sz w:val="22"/>
+          <w:szCs w:val="22"/>
+        </w:rPr>
+      </w:pPr>
+      <w:r>
+        <w:rPr>
+          <w:rFonts w:ascii="Arial" w:hAnsi="Arial"/>
+          <w:noProof/>
+          <w:sz w:val="22"/>
+          <w:szCs w:val="22"/>
+        </w:rPr>
+        <w:drawing>
+          <wp:inline distT="0" distB="0" distL="0" distR="0" wp14:anchorId="224CA3AA" wp14:editId="7CFFA2B6">
+            <wp:extent cx="5943600" cy="202952"/>
+            <wp:effectExtent l="0" t="0" r="0" b="635"/>
+            <wp:docPr id="5" name="Picture 3"/>
+            <wp:cNvGraphicFramePr>
+              <a:graphicFrameLocks xmlns:a="http://schemas.openxmlformats.org/drawingml/2006/main" noChangeAspect="1"/>
+            </wp:cNvGraphicFramePr>
+            <a:graphic xmlns:a="http://schemas.openxmlformats.org/drawingml/2006/main">
+              <a:graphicData uri="http://schemas.openxmlformats.org/drawingml/2006/picture">
+                <pic:pic xmlns:pic="http://schemas.openxmlformats.org/drawingml/2006/picture">
+                  <pic:nvPicPr>
+                    <pic:cNvPr id="0" name="Picture 3"/>
+                    <pic:cNvPicPr>
+                      <a:picLocks noChangeAspect="1" noChangeArrowheads="1"/>
+                    </pic:cNvPicPr>
+                  </pic:nvPicPr>
+                  <pic:blipFill>
+                    <a:blip r:embed="rId10">
+                      <a:extLst>
+                        <a:ext uri="{28A0092B-C50C-407E-A947-70E740481C1C}">
+                          <a14:useLocalDpi xmlns:a14="http://schemas.microsoft.com/office/drawing/2010/main" val="0"/>
+                        </a:ext>
+                      </a:extLst>
+                    </a:blip>
+                    <a:srcRect/>
+                    <a:stretch>
+                      <a:fillRect/>
+                    </a:stretch>
+                  </pic:blipFill>
+                  <pic:spPr bwMode="auto">
+                    <a:xfrm>
+                      <a:off x="0" y="0"/>
+                      <a:ext cx="5943600" cy="202952"/>
+                    </a:xfrm>
+                    <a:prstGeom prst="rect">
+                      <a:avLst/>
+                    </a:prstGeom>
+                    <a:noFill/>
+                    <a:ln>
+                      <a:noFill/>
+                    </a:ln>
+                  </pic:spPr>
+                </pic:pic>
+              </a:graphicData>
+            </a:graphic>
+          </wp:inline>
+        </w:drawing>
+      </w:r>
+    </w:p>
+    <w:p>
+      <w:pPr>
+        <w:rPr>
+          <w:rFonts w:ascii="Arial" w:hAnsi="Arial"/>
+          <w:sz w:val="22"/>
+          <w:szCs w:val="22"/>
+        </w:rPr>
+      </w:pPr>
+      <w:proofErr w:type="gramStart"/>
+      <w:r>
+        <w:rPr>
+          <w:rFonts w:ascii="Arial" w:hAnsi="Arial"/>
+          <w:sz w:val="22"/>
+          <w:szCs w:val="22"/>
+        </w:rPr>
+        <w:t>weird</w:t>
+      </w:r>
+      <w:proofErr w:type="gramEnd"/>
+      <w:r>
+        <w:rPr>
+          <w:rFonts w:ascii="Arial" w:hAnsi="Arial"/>
+          <w:sz w:val="22"/>
+          <w:szCs w:val="22"/>
+        </w:rPr>
+        <w:t xml:space="preserve"> that testing set proportion is much lower than training (~12%)</w:t>
+      </w:r>
+    </w:p>
+    <w:p>
+      <w:pPr>
+        <w:rPr>
+          <w:rFonts w:ascii="Arial" w:hAnsi="Arial"/>
+          <w:sz w:val="22"/>
+          <w:szCs w:val="22"/>
+        </w:rPr>
+      </w:pPr>
+    </w:p>
+    <w:p>
+      <w:pPr>
+        <w:rPr>
+          <w:rFonts w:ascii="Arial" w:hAnsi="Arial"/>
+          <w:sz w:val="22"/>
+          <w:szCs w:val="22"/>
+        </w:rPr>
+      </w:pPr>
+      <w:proofErr w:type="gramStart"/>
+      <w:r>
+        <w:rPr>
+          <w:rFonts w:ascii="Arial" w:hAnsi="Arial"/>
+          <w:sz w:val="22"/>
+          <w:szCs w:val="22"/>
+        </w:rPr>
+        <w:t>let’s</w:t>
+      </w:r>
+      <w:proofErr w:type="gramEnd"/>
+      <w:r>
+        <w:rPr>
+          <w:rFonts w:ascii="Arial" w:hAnsi="Arial"/>
+          <w:sz w:val="22"/>
+          <w:szCs w:val="22"/>
+        </w:rPr>
+        <w:t xml:space="preserve"> tune again with more iterations around the log(</w:t>
       </w:r>
       <w:proofErr w:type="spellStart"/>
       <w:r>
         <w:rPr>
           <w:rFonts w:ascii="Arial" w:hAnsi="Arial"/>
-          <w:b/>
-          <w:sz w:val="22"/>
-          <w:szCs w:val="22"/>
-        </w:rPr>
-        <w:t>SVMLight</w:t>
+          <w:sz w:val="22"/>
+          <w:szCs w:val="22"/>
+        </w:rPr>
+        <w:t>tuning.parameter</w:t>
       </w:r>
       <w:proofErr w:type="spellEnd"/>
       <w:r>
         <w:rPr>
           <w:rFonts w:ascii="Arial" w:hAnsi="Arial"/>
-          <w:b/>
-          <w:sz w:val="22"/>
-          <w:szCs w:val="22"/>
-        </w:rPr>
-        <w:t>: http://svmlight.joachims.org/</w:t>
-      </w:r>
-    </w:p>
-    <w:p>
-      <w:pPr>
-        <w:rPr>
-          <w:rFonts w:ascii="Arial" w:hAnsi="Arial"/>
-          <w:sz w:val="22"/>
-          <w:szCs w:val="22"/>
-        </w:rPr>
-      </w:pPr>
-    </w:p>
-    <w:p>
-      <w:pPr>
-        <w:rPr>
-          <w:rFonts w:ascii="Arial" w:hAnsi="Arial"/>
-          <w:sz w:val="22"/>
-          <w:szCs w:val="22"/>
-        </w:rPr>
-      </w:pPr>
-    </w:p>
-    <w:p>
-      <w:pPr>
-        <w:rPr>
-          <w:rFonts w:ascii="Arial" w:hAnsi="Arial"/>
-          <w:sz w:val="22"/>
-          <w:szCs w:val="22"/>
-        </w:rPr>
-      </w:pPr>
-    </w:p>
-    <w:p>
-      <w:pPr>
-        <w:rPr>
-          <w:rFonts w:ascii="Arial" w:hAnsi="Arial"/>
-          <w:sz w:val="22"/>
-          <w:szCs w:val="22"/>
-        </w:rPr>
-      </w:pPr>
-    </w:p>
-    <w:p>
-      <w:pPr>
-        <w:rPr>
-          <w:rFonts w:ascii="Arial" w:hAnsi="Arial"/>
-          <w:sz w:val="22"/>
-          <w:szCs w:val="22"/>
-        </w:rPr>
-      </w:pPr>
-    </w:p>
-    <w:p>
-      <w:pPr>
-        <w:rPr>
-          <w:rFonts w:ascii="Arial" w:hAnsi="Arial"/>
-          <w:sz w:val="22"/>
-          <w:szCs w:val="22"/>
-        </w:rPr>
-      </w:pPr>
-      <w:r>
-        <w:rPr>
-          <w:rFonts w:ascii="Arial" w:hAnsi="Arial"/>
-          <w:sz w:val="22"/>
-          <w:szCs w:val="22"/>
-        </w:rPr>
-        <w:t xml:space="preserve">Consider </w:t>
-      </w:r>
-      <w:r>
-        <w:rPr>
-          <w:rFonts w:ascii="Helvetica" w:hAnsi="Helvetica" w:cs="Helvetica"/>
-        </w:rPr>
-        <w:t>sparse matrix transformations</w:t>
-      </w:r>
-      <w:r>
-        <w:rPr>
-          <w:rFonts w:ascii="Helvetica" w:hAnsi="Helvetica" w:cs="Helvetica"/>
-        </w:rPr>
-        <w:t xml:space="preserve"> too.</w:t>
+          <w:sz w:val="22"/>
+          <w:szCs w:val="22"/>
+        </w:rPr>
+        <w:t>) = 0 to 2 range</w:t>
+      </w:r>
+      <w:r>
+        <w:rPr>
+          <w:rFonts w:ascii="Arial" w:hAnsi="Arial"/>
+          <w:sz w:val="22"/>
+          <w:szCs w:val="22"/>
+        </w:rPr>
+        <w:t xml:space="preserve">, i.e. </w:t>
+      </w:r>
+      <w:proofErr w:type="spellStart"/>
+      <w:r>
+        <w:rPr>
+          <w:rFonts w:ascii="Arial" w:hAnsi="Arial"/>
+          <w:sz w:val="22"/>
+          <w:szCs w:val="22"/>
+        </w:rPr>
+        <w:t>ln.tuning.param</w:t>
+      </w:r>
+      <w:proofErr w:type="spellEnd"/>
+      <w:r>
+        <w:rPr>
+          <w:rFonts w:ascii="Arial" w:hAnsi="Arial"/>
+          <w:sz w:val="22"/>
+          <w:szCs w:val="22"/>
+        </w:rPr>
+        <w:t xml:space="preserve"> &lt;- </w:t>
+      </w:r>
+      <w:proofErr w:type="spellStart"/>
+      <w:r>
+        <w:rPr>
+          <w:rFonts w:ascii="Arial" w:hAnsi="Arial"/>
+          <w:sz w:val="22"/>
+          <w:szCs w:val="22"/>
+        </w:rPr>
+        <w:t>seq</w:t>
+      </w:r>
+      <w:proofErr w:type="spellEnd"/>
+      <w:r>
+        <w:rPr>
+          <w:rFonts w:ascii="Arial" w:hAnsi="Arial"/>
+          <w:sz w:val="22"/>
+          <w:szCs w:val="22"/>
+        </w:rPr>
+        <w:t xml:space="preserve">(log(1.0), log(6.0), </w:t>
+      </w:r>
+      <w:proofErr w:type="spellStart"/>
+      <w:r>
+        <w:rPr>
+          <w:rFonts w:ascii="Arial" w:hAnsi="Arial"/>
+          <w:sz w:val="22"/>
+          <w:szCs w:val="22"/>
+        </w:rPr>
+        <w:t>length.out</w:t>
+      </w:r>
+      <w:proofErr w:type="spellEnd"/>
+      <w:r>
+        <w:rPr>
+          <w:rFonts w:ascii="Arial" w:hAnsi="Arial"/>
+          <w:sz w:val="22"/>
+          <w:szCs w:val="22"/>
+        </w:rPr>
+        <w:t>=</w:t>
+      </w:r>
+      <w:proofErr w:type="spellStart"/>
+      <w:r>
+        <w:rPr>
+          <w:rFonts w:ascii="Arial" w:hAnsi="Arial"/>
+          <w:sz w:val="22"/>
+          <w:szCs w:val="22"/>
+        </w:rPr>
+        <w:t>num.C</w:t>
+      </w:r>
+      <w:proofErr w:type="spellEnd"/>
+      <w:r>
+        <w:rPr>
+          <w:rFonts w:ascii="Arial" w:hAnsi="Arial"/>
+          <w:sz w:val="22"/>
+          <w:szCs w:val="22"/>
+        </w:rPr>
+        <w:t>)</w:t>
+      </w:r>
+    </w:p>
+    <w:p>
+      <w:pPr>
+        <w:rPr>
+          <w:rFonts w:ascii="Arial" w:hAnsi="Arial"/>
+          <w:sz w:val="22"/>
+          <w:szCs w:val="22"/>
+        </w:rPr>
+      </w:pPr>
+    </w:p>
+    <w:p>
+      <w:pPr>
+        <w:rPr>
+          <w:rFonts w:ascii="Arial" w:hAnsi="Arial"/>
+          <w:sz w:val="22"/>
+          <w:szCs w:val="22"/>
+        </w:rPr>
+      </w:pPr>
+      <w:r>
+        <w:rPr>
+          <w:rFonts w:ascii="Arial" w:hAnsi="Arial"/>
+          <w:noProof/>
+          <w:sz w:val="22"/>
+          <w:szCs w:val="22"/>
+        </w:rPr>
+        <w:drawing>
+          <wp:inline distT="0" distB="0" distL="0" distR="0" wp14:anchorId="4FFA6B1D" wp14:editId="4A6AB420">
+            <wp:extent cx="4197593" cy="2971800"/>
+            <wp:effectExtent l="0" t="0" r="0" b="0"/>
+            <wp:docPr id="6" name="Picture 4"/>
+            <wp:cNvGraphicFramePr>
+              <a:graphicFrameLocks xmlns:a="http://schemas.openxmlformats.org/drawingml/2006/main" noChangeAspect="1"/>
+            </wp:cNvGraphicFramePr>
+            <a:graphic xmlns:a="http://schemas.openxmlformats.org/drawingml/2006/main">
+              <a:graphicData uri="http://schemas.openxmlformats.org/drawingml/2006/picture">
+                <pic:pic xmlns:pic="http://schemas.openxmlformats.org/drawingml/2006/picture">
+                  <pic:nvPicPr>
+                    <pic:cNvPr id="0" name="Picture 4"/>
+                    <pic:cNvPicPr>
+                      <a:picLocks noChangeAspect="1" noChangeArrowheads="1"/>
+                    </pic:cNvPicPr>
+                  </pic:nvPicPr>
+                  <pic:blipFill>
+                    <a:blip r:embed="rId11">
+                      <a:extLst>
+                        <a:ext uri="{28A0092B-C50C-407E-A947-70E740481C1C}">
+                          <a14:useLocalDpi xmlns:a14="http://schemas.microsoft.com/office/drawing/2010/main" val="0"/>
+                        </a:ext>
+                      </a:extLst>
+                    </a:blip>
+                    <a:srcRect/>
+                    <a:stretch>
+                      <a:fillRect/>
+                    </a:stretch>
+                  </pic:blipFill>
+                  <pic:spPr bwMode="auto">
+                    <a:xfrm>
+                      <a:off x="0" y="0"/>
+                      <a:ext cx="4198715" cy="2972595"/>
+                    </a:xfrm>
+                    <a:prstGeom prst="rect">
+                      <a:avLst/>
+                    </a:prstGeom>
+                    <a:noFill/>
+                    <a:ln>
+                      <a:noFill/>
+                    </a:ln>
+                  </pic:spPr>
+                </pic:pic>
+              </a:graphicData>
+            </a:graphic>
+          </wp:inline>
+        </w:drawing>
+      </w:r>
+    </w:p>
+    <w:p>
+      <w:pPr>
+        <w:rPr>
+          <w:rFonts w:ascii="Arial" w:hAnsi="Arial"/>
+          <w:sz w:val="22"/>
+          <w:szCs w:val="22"/>
+        </w:rPr>
+      </w:pPr>
+    </w:p>
+    <w:p>
+      <w:pPr>
+        <w:rPr>
+          <w:rFonts w:ascii="Arial" w:hAnsi="Arial"/>
+          <w:sz w:val="22"/>
+          <w:szCs w:val="22"/>
+        </w:rPr>
+      </w:pPr>
+      <w:r>
+        <w:rPr>
+          <w:rFonts w:ascii="Arial" w:hAnsi="Arial"/>
+          <w:noProof/>
+          <w:sz w:val="22"/>
+          <w:szCs w:val="22"/>
+        </w:rPr>
+        <w:drawing>
+          <wp:inline distT="0" distB="0" distL="0" distR="0" wp14:anchorId="373CA95A" wp14:editId="7B6F8528">
+            <wp:extent cx="5943600" cy="1893616"/>
+            <wp:effectExtent l="0" t="0" r="0" b="11430"/>
+            <wp:docPr id="7" name="Picture 5"/>
+            <wp:cNvGraphicFramePr>
+              <a:graphicFrameLocks xmlns:a="http://schemas.openxmlformats.org/drawingml/2006/main" noChangeAspect="1"/>
+            </wp:cNvGraphicFramePr>
+            <a:graphic xmlns:a="http://schemas.openxmlformats.org/drawingml/2006/main">
+              <a:graphicData uri="http://schemas.openxmlformats.org/drawingml/2006/picture">
+                <pic:pic xmlns:pic="http://schemas.openxmlformats.org/drawingml/2006/picture">
+                  <pic:nvPicPr>
+                    <pic:cNvPr id="0" name="Picture 5"/>
+                    <pic:cNvPicPr>
+                      <a:picLocks noChangeAspect="1" noChangeArrowheads="1"/>
+                    </pic:cNvPicPr>
+                  </pic:nvPicPr>
+                  <pic:blipFill>
+                    <a:blip r:embed="rId12">
+                      <a:extLst>
+                        <a:ext uri="{28A0092B-C50C-407E-A947-70E740481C1C}">
+                          <a14:useLocalDpi xmlns:a14="http://schemas.microsoft.com/office/drawing/2010/main" val="0"/>
+                        </a:ext>
+                      </a:extLst>
+                    </a:blip>
+                    <a:srcRect/>
+                    <a:stretch>
+                      <a:fillRect/>
+                    </a:stretch>
+                  </pic:blipFill>
+                  <pic:spPr bwMode="auto">
+                    <a:xfrm>
+                      <a:off x="0" y="0"/>
+                      <a:ext cx="5943600" cy="1893616"/>
+                    </a:xfrm>
+                    <a:prstGeom prst="rect">
+                      <a:avLst/>
+                    </a:prstGeom>
+                    <a:noFill/>
+                    <a:ln>
+                      <a:noFill/>
+                    </a:ln>
+                  </pic:spPr>
+                </pic:pic>
+              </a:graphicData>
+            </a:graphic>
+          </wp:inline>
+        </w:drawing>
+      </w:r>
+    </w:p>
+    <w:p>
+      <w:pPr>
+        <w:rPr>
+          <w:rFonts w:ascii="Arial" w:hAnsi="Arial"/>
+          <w:sz w:val="22"/>
+          <w:szCs w:val="22"/>
+        </w:rPr>
+      </w:pPr>
+    </w:p>
+    <w:p>
+      <w:pPr>
+        <w:rPr>
+          <w:rFonts w:ascii="Arial" w:hAnsi="Arial"/>
+          <w:sz w:val="22"/>
+          <w:szCs w:val="22"/>
+        </w:rPr>
+      </w:pPr>
+    </w:p>
+    <w:p>
+      <w:pPr>
+        <w:rPr>
+          <w:rFonts w:ascii="Arial" w:hAnsi="Arial"/>
+          <w:sz w:val="22"/>
+          <w:szCs w:val="22"/>
+        </w:rPr>
+      </w:pPr>
+      <w:r>
+        <w:rPr>
+          <w:rFonts w:ascii="Arial" w:hAnsi="Arial"/>
+          <w:sz w:val="22"/>
+          <w:szCs w:val="22"/>
+        </w:rPr>
+        <w:t xml:space="preserve">Let’s try fine tuning C a little more. </w:t>
+      </w:r>
+      <w:proofErr w:type="spellStart"/>
+      <w:proofErr w:type="gramStart"/>
+      <w:r>
+        <w:rPr>
+          <w:rFonts w:ascii="Arial" w:hAnsi="Arial"/>
+          <w:sz w:val="22"/>
+          <w:szCs w:val="22"/>
+        </w:rPr>
+        <w:t>ln.tuning.param</w:t>
+      </w:r>
+      <w:proofErr w:type="spellEnd"/>
+      <w:proofErr w:type="gramEnd"/>
+      <w:r>
+        <w:rPr>
+          <w:rFonts w:ascii="Arial" w:hAnsi="Arial"/>
+          <w:sz w:val="22"/>
+          <w:szCs w:val="22"/>
+        </w:rPr>
+        <w:t xml:space="preserve"> &lt;- </w:t>
+      </w:r>
+      <w:proofErr w:type="spellStart"/>
+      <w:r>
+        <w:rPr>
+          <w:rFonts w:ascii="Arial" w:hAnsi="Arial"/>
+          <w:sz w:val="22"/>
+          <w:szCs w:val="22"/>
+        </w:rPr>
+        <w:t>seq</w:t>
+      </w:r>
+      <w:proofErr w:type="spellEnd"/>
+      <w:r>
+        <w:rPr>
+          <w:rFonts w:ascii="Arial" w:hAnsi="Arial"/>
+          <w:sz w:val="22"/>
+          <w:szCs w:val="22"/>
+        </w:rPr>
+        <w:t xml:space="preserve">(log(2.50), log(3.25), </w:t>
+      </w:r>
+      <w:proofErr w:type="spellStart"/>
+      <w:r>
+        <w:rPr>
+          <w:rFonts w:ascii="Arial" w:hAnsi="Arial"/>
+          <w:sz w:val="22"/>
+          <w:szCs w:val="22"/>
+        </w:rPr>
+        <w:t>length.out</w:t>
+      </w:r>
+      <w:proofErr w:type="spellEnd"/>
+      <w:r>
+        <w:rPr>
+          <w:rFonts w:ascii="Arial" w:hAnsi="Arial"/>
+          <w:sz w:val="22"/>
+          <w:szCs w:val="22"/>
+        </w:rPr>
+        <w:t>=</w:t>
+      </w:r>
+      <w:proofErr w:type="spellStart"/>
+      <w:r>
+        <w:rPr>
+          <w:rFonts w:ascii="Arial" w:hAnsi="Arial"/>
+          <w:sz w:val="22"/>
+          <w:szCs w:val="22"/>
+        </w:rPr>
+        <w:t>num.C</w:t>
+      </w:r>
+      <w:proofErr w:type="spellEnd"/>
+      <w:r>
+        <w:rPr>
+          <w:rFonts w:ascii="Arial" w:hAnsi="Arial"/>
+          <w:sz w:val="22"/>
+          <w:szCs w:val="22"/>
+        </w:rPr>
+        <w:t>)</w:t>
+      </w:r>
+    </w:p>
+    <w:p>
+      <w:pPr>
+        <w:rPr>
+          <w:rFonts w:ascii="Arial" w:hAnsi="Arial"/>
+          <w:sz w:val="22"/>
+          <w:szCs w:val="22"/>
+        </w:rPr>
+      </w:pPr>
+    </w:p>
+    <w:p>
+      <w:pPr>
+        <w:rPr>
+          <w:rFonts w:ascii="Arial" w:hAnsi="Arial"/>
+          <w:sz w:val="22"/>
+          <w:szCs w:val="22"/>
+        </w:rPr>
+      </w:pPr>
+      <w:r>
+        <w:rPr>
+          <w:rFonts w:ascii="Arial" w:hAnsi="Arial"/>
+          <w:noProof/>
+          <w:sz w:val="22"/>
+          <w:szCs w:val="22"/>
+        </w:rPr>
+        <w:drawing>
+          <wp:inline distT="0" distB="0" distL="0" distR="0" wp14:anchorId="47445953" wp14:editId="386E78AE">
+            <wp:extent cx="3676312" cy="2628900"/>
+            <wp:effectExtent l="0" t="0" r="6985" b="0"/>
+            <wp:docPr id="10" name="Picture 8"/>
+            <wp:cNvGraphicFramePr>
+              <a:graphicFrameLocks xmlns:a="http://schemas.openxmlformats.org/drawingml/2006/main" noChangeAspect="1"/>
+            </wp:cNvGraphicFramePr>
+            <a:graphic xmlns:a="http://schemas.openxmlformats.org/drawingml/2006/main">
+              <a:graphicData uri="http://schemas.openxmlformats.org/drawingml/2006/picture">
+                <pic:pic xmlns:pic="http://schemas.openxmlformats.org/drawingml/2006/picture">
+                  <pic:nvPicPr>
+                    <pic:cNvPr id="0" name="Picture 8"/>
+                    <pic:cNvPicPr>
+                      <a:picLocks noChangeAspect="1" noChangeArrowheads="1"/>
+                    </pic:cNvPicPr>
+                  </pic:nvPicPr>
+                  <pic:blipFill>
+                    <a:blip r:embed="rId13">
+                      <a:extLst>
+                        <a:ext uri="{28A0092B-C50C-407E-A947-70E740481C1C}">
+                          <a14:useLocalDpi xmlns:a14="http://schemas.microsoft.com/office/drawing/2010/main" val="0"/>
+                        </a:ext>
+                      </a:extLst>
+                    </a:blip>
+                    <a:srcRect/>
+                    <a:stretch>
+                      <a:fillRect/>
+                    </a:stretch>
+                  </pic:blipFill>
+                  <pic:spPr bwMode="auto">
+                    <a:xfrm>
+                      <a:off x="0" y="0"/>
+                      <a:ext cx="3676454" cy="2629001"/>
+                    </a:xfrm>
+                    <a:prstGeom prst="rect">
+                      <a:avLst/>
+                    </a:prstGeom>
+                    <a:noFill/>
+                    <a:ln>
+                      <a:noFill/>
+                    </a:ln>
+                  </pic:spPr>
+                </pic:pic>
+              </a:graphicData>
+            </a:graphic>
+          </wp:inline>
+        </w:drawing>
+      </w:r>
+    </w:p>
+    <w:p>
+      <w:pPr>
+        <w:rPr>
+          <w:rFonts w:ascii="Arial" w:hAnsi="Arial"/>
+          <w:sz w:val="22"/>
+          <w:szCs w:val="22"/>
+        </w:rPr>
+      </w:pPr>
+    </w:p>
+    <w:p>
+      <w:pPr>
+        <w:rPr>
+          <w:rFonts w:ascii="Arial" w:hAnsi="Arial"/>
+          <w:sz w:val="22"/>
+          <w:szCs w:val="22"/>
+        </w:rPr>
+      </w:pPr>
+      <w:proofErr w:type="spellStart"/>
+      <w:r>
+        <w:rPr>
+          <w:rFonts w:ascii="Arial" w:hAnsi="Arial"/>
+          <w:sz w:val="22"/>
+          <w:szCs w:val="22"/>
+        </w:rPr>
+        <w:t>C.optimal</w:t>
+      </w:r>
+      <w:proofErr w:type="spellEnd"/>
+      <w:r>
+        <w:rPr>
+          <w:rFonts w:ascii="Arial" w:hAnsi="Arial"/>
+          <w:sz w:val="22"/>
+          <w:szCs w:val="22"/>
+        </w:rPr>
+        <w:t xml:space="preserve"> (the first maximum in the plot) here is 2.5269</w:t>
+      </w:r>
+    </w:p>
+    <w:p>
+      <w:pPr>
+        <w:rPr>
+          <w:rFonts w:ascii="Arial" w:hAnsi="Arial"/>
+          <w:sz w:val="22"/>
+          <w:szCs w:val="22"/>
+        </w:rPr>
+      </w:pPr>
+    </w:p>
+    <w:p>
+      <w:pPr>
+        <w:rPr>
+          <w:rFonts w:ascii="Arial" w:hAnsi="Arial"/>
+          <w:sz w:val="22"/>
+          <w:szCs w:val="22"/>
+        </w:rPr>
+      </w:pPr>
+      <w:r>
+        <w:rPr>
+          <w:rFonts w:ascii="Arial" w:hAnsi="Arial"/>
+          <w:noProof/>
+          <w:sz w:val="22"/>
+          <w:szCs w:val="22"/>
+        </w:rPr>
+        <w:drawing>
+          <wp:inline distT="0" distB="0" distL="0" distR="0" wp14:anchorId="44933BE0" wp14:editId="7DF63CDB">
+            <wp:extent cx="5943600" cy="1884996"/>
+            <wp:effectExtent l="0" t="0" r="0" b="0"/>
+            <wp:docPr id="11" name="Picture 9"/>
+            <wp:cNvGraphicFramePr>
+              <a:graphicFrameLocks xmlns:a="http://schemas.openxmlformats.org/drawingml/2006/main" noChangeAspect="1"/>
+            </wp:cNvGraphicFramePr>
+            <a:graphic xmlns:a="http://schemas.openxmlformats.org/drawingml/2006/main">
+              <a:graphicData uri="http://schemas.openxmlformats.org/drawingml/2006/picture">
+                <pic:pic xmlns:pic="http://schemas.openxmlformats.org/drawingml/2006/picture">
+                  <pic:nvPicPr>
+                    <pic:cNvPr id="0" name="Picture 9"/>
+                    <pic:cNvPicPr>
+                      <a:picLocks noChangeAspect="1" noChangeArrowheads="1"/>
+                    </pic:cNvPicPr>
+                  </pic:nvPicPr>
+                  <pic:blipFill>
+                    <a:blip r:embed="rId14">
+                      <a:extLst>
+                        <a:ext uri="{28A0092B-C50C-407E-A947-70E740481C1C}">
+                          <a14:useLocalDpi xmlns:a14="http://schemas.microsoft.com/office/drawing/2010/main" val="0"/>
+                        </a:ext>
+                      </a:extLst>
+                    </a:blip>
+                    <a:srcRect/>
+                    <a:stretch>
+                      <a:fillRect/>
+                    </a:stretch>
+                  </pic:blipFill>
+                  <pic:spPr bwMode="auto">
+                    <a:xfrm>
+                      <a:off x="0" y="0"/>
+                      <a:ext cx="5943600" cy="1884996"/>
+                    </a:xfrm>
+                    <a:prstGeom prst="rect">
+                      <a:avLst/>
+                    </a:prstGeom>
+                    <a:noFill/>
+                    <a:ln>
+                      <a:noFill/>
+                    </a:ln>
+                  </pic:spPr>
+                </pic:pic>
+              </a:graphicData>
+            </a:graphic>
+          </wp:inline>
+        </w:drawing>
+      </w:r>
+    </w:p>
+    <w:p>
+      <w:pPr>
+        <w:rPr>
+          <w:rFonts w:ascii="Arial" w:hAnsi="Arial"/>
+          <w:sz w:val="22"/>
+          <w:szCs w:val="22"/>
+        </w:rPr>
+      </w:pPr>
+    </w:p>
+    <w:p>
+      <w:pPr>
+        <w:rPr>
+          <w:rFonts w:ascii="Arial" w:hAnsi="Arial"/>
+          <w:sz w:val="22"/>
+          <w:szCs w:val="22"/>
+        </w:rPr>
+      </w:pPr>
+      <w:proofErr w:type="gramStart"/>
+      <w:r>
+        <w:rPr>
+          <w:rFonts w:ascii="Arial" w:hAnsi="Arial"/>
+          <w:sz w:val="22"/>
+          <w:szCs w:val="22"/>
+        </w:rPr>
+        <w:t>classification</w:t>
+      </w:r>
+      <w:proofErr w:type="gramEnd"/>
+      <w:r>
+        <w:rPr>
+          <w:rFonts w:ascii="Arial" w:hAnsi="Arial"/>
+          <w:sz w:val="22"/>
+          <w:szCs w:val="22"/>
+        </w:rPr>
+        <w:t xml:space="preserve"> on the testing set is still the same, so all this extra tuning doesn’t really achieve anything.</w:t>
       </w:r>
     </w:p>
     <w:sectPr>

</xml_diff>

<commit_message>
updates + week 17
</commit_message>
<xml_diff>
--- a/notes/classifyValueWR.docx
+++ b/notes/classifyValueWR.docx
@@ -11,8 +11,6 @@
           <w:szCs w:val="22"/>
         </w:rPr>
       </w:pPr>
-      <w:proofErr w:type="spellStart"/>
-      <w:proofErr w:type="gramStart"/>
       <w:r>
         <w:rPr>
           <w:rFonts w:ascii="Arial" w:hAnsi="Arial"/>
@@ -22,8 +20,6 @@
         </w:rPr>
         <w:t>classifyValueWR.R</w:t>
       </w:r>
-      <w:proofErr w:type="spellEnd"/>
-      <w:proofErr w:type="gramEnd"/>
     </w:p>
     <w:p>
       <w:pPr>
@@ -211,69 +207,33 @@
           <w:sz w:val="22"/>
           <w:szCs w:val="22"/>
         </w:rPr>
-        <w:t xml:space="preserve">of </w:t>
-      </w:r>
-      <w:proofErr w:type="spellStart"/>
-      <w:r>
-        <w:rPr>
-          <w:rFonts w:ascii="Arial" w:hAnsi="Arial"/>
-          <w:sz w:val="22"/>
-          <w:szCs w:val="22"/>
-        </w:rPr>
-        <w:t>datums</w:t>
-      </w:r>
-      <w:proofErr w:type="spellEnd"/>
-      <w:r>
-        <w:rPr>
-          <w:rFonts w:ascii="Arial" w:hAnsi="Arial"/>
-          <w:sz w:val="22"/>
-          <w:szCs w:val="22"/>
-        </w:rPr>
-        <w:t xml:space="preserve"> classified correctly.</w:t>
-      </w:r>
-    </w:p>
-    <w:p>
-      <w:pPr>
-        <w:rPr>
-          <w:rFonts w:ascii="Arial" w:hAnsi="Arial"/>
-          <w:sz w:val="22"/>
-          <w:szCs w:val="22"/>
-        </w:rPr>
-      </w:pPr>
-    </w:p>
-    <w:p>
-      <w:pPr>
-        <w:rPr>
-          <w:rFonts w:ascii="Arial" w:hAnsi="Arial"/>
-          <w:sz w:val="22"/>
-          <w:szCs w:val="22"/>
-        </w:rPr>
-      </w:pPr>
-      <w:r>
-        <w:rPr>
-          <w:rFonts w:ascii="Arial" w:hAnsi="Arial"/>
-          <w:sz w:val="22"/>
-          <w:szCs w:val="22"/>
-        </w:rPr>
-        <w:t xml:space="preserve">Precision is the fraction of </w:t>
-      </w:r>
-      <w:proofErr w:type="spellStart"/>
-      <w:r>
-        <w:rPr>
-          <w:rFonts w:ascii="Arial" w:hAnsi="Arial"/>
-          <w:sz w:val="22"/>
-          <w:szCs w:val="22"/>
-        </w:rPr>
-        <w:t>datums</w:t>
-      </w:r>
-      <w:proofErr w:type="spellEnd"/>
-      <w:r>
-        <w:rPr>
-          <w:rFonts w:ascii="Arial" w:hAnsi="Arial"/>
-          <w:sz w:val="22"/>
-          <w:szCs w:val="22"/>
-        </w:rPr>
-        <w:t xml:space="preserve"> classified as positive that really were; equivalently, it’s an estimate of the conditional probability of a datum being in the positive class, given that it</w:t>
+        <w:t>of datums classified correctly.</w:t>
+      </w:r>
+    </w:p>
+    <w:p>
+      <w:pPr>
+        <w:rPr>
+          <w:rFonts w:ascii="Arial" w:hAnsi="Arial"/>
+          <w:sz w:val="22"/>
+          <w:szCs w:val="22"/>
+        </w:rPr>
+      </w:pPr>
+    </w:p>
+    <w:p>
+      <w:pPr>
+        <w:rPr>
+          <w:rFonts w:ascii="Arial" w:hAnsi="Arial"/>
+          <w:sz w:val="22"/>
+          <w:szCs w:val="22"/>
+        </w:rPr>
+      </w:pPr>
+      <w:r>
+        <w:rPr>
+          <w:rFonts w:ascii="Arial" w:hAnsi="Arial"/>
+          <w:sz w:val="22"/>
+          <w:szCs w:val="22"/>
+        </w:rPr>
+        <w:t>Precision is the fraction of datums classified as positive that really were; equivalently, it’s an estimate of the conditional probability of a datum being in the positive class, given that it</w:t>
       </w:r>
       <w:r>
         <w:rPr>
@@ -307,25 +267,7 @@
           <w:sz w:val="22"/>
           <w:szCs w:val="22"/>
         </w:rPr>
-        <w:t xml:space="preserve">Recall (also called sensitivity or the true positive rate) is the fraction of positive </w:t>
-      </w:r>
-      <w:proofErr w:type="spellStart"/>
-      <w:r>
-        <w:rPr>
-          <w:rFonts w:ascii="Arial" w:hAnsi="Arial"/>
-          <w:sz w:val="22"/>
-          <w:szCs w:val="22"/>
-        </w:rPr>
-        <w:t>datums</w:t>
-      </w:r>
-      <w:proofErr w:type="spellEnd"/>
-      <w:r>
-        <w:rPr>
-          <w:rFonts w:ascii="Arial" w:hAnsi="Arial"/>
-          <w:sz w:val="22"/>
-          <w:szCs w:val="22"/>
-        </w:rPr>
-        <w:t xml:space="preserve"> in the population </w:t>
+        <w:t xml:space="preserve">Recall (also called sensitivity or the true positive rate) is the fraction of positive datums in the population </w:t>
       </w:r>
       <w:r>
         <w:rPr>
@@ -360,25 +302,7 @@
           <w:szCs w:val="22"/>
         </w:rPr>
         <w:lastRenderedPageBreak/>
-        <w:t xml:space="preserve">Specificity is the true negative rate, or one minus the false positive rate: the number of negative </w:t>
-      </w:r>
-      <w:proofErr w:type="spellStart"/>
-      <w:r>
-        <w:rPr>
-          <w:rFonts w:ascii="Arial" w:hAnsi="Arial"/>
-          <w:sz w:val="22"/>
-          <w:szCs w:val="22"/>
-        </w:rPr>
-        <w:t>datums</w:t>
-      </w:r>
-      <w:proofErr w:type="spellEnd"/>
-      <w:r>
-        <w:rPr>
-          <w:rFonts w:ascii="Arial" w:hAnsi="Arial"/>
-          <w:sz w:val="22"/>
-          <w:szCs w:val="22"/>
-        </w:rPr>
-        <w:t xml:space="preserve"> correctly identified as such.</w:t>
+        <w:t>Specificity is the true negative rate, or one minus the false positive rate: the number of negative datums correctly identified as such.</w:t>
       </w:r>
     </w:p>
     <w:p>
@@ -519,43 +443,15 @@
           <w:sz w:val="22"/>
           <w:szCs w:val="22"/>
         </w:rPr>
-        <w:t>"...Since we will be dealing with very unbalanced numbers of positive and negative examples, we introduce cost factors C_+ and C_- to be able to adjust the cost of false positives vs. false negatives...</w:t>
-      </w:r>
-      <w:proofErr w:type="gramStart"/>
-      <w:r>
-        <w:rPr>
-          <w:rFonts w:ascii="Arial" w:hAnsi="Arial"/>
-          <w:sz w:val="22"/>
-          <w:szCs w:val="22"/>
-        </w:rPr>
-        <w:t>".</w:t>
-      </w:r>
-      <w:proofErr w:type="gramEnd"/>
-      <w:r>
-        <w:rPr>
-          <w:rFonts w:ascii="Arial" w:hAnsi="Arial"/>
-          <w:sz w:val="22"/>
-          <w:szCs w:val="22"/>
-        </w:rPr>
-        <w:t xml:space="preserve"> (</w:t>
-      </w:r>
-      <w:proofErr w:type="gramStart"/>
-      <w:r>
-        <w:rPr>
-          <w:rFonts w:ascii="Arial" w:hAnsi="Arial"/>
-          <w:sz w:val="22"/>
-          <w:szCs w:val="22"/>
-        </w:rPr>
-        <w:t>paper</w:t>
-      </w:r>
-      <w:proofErr w:type="gramEnd"/>
-      <w:r>
-        <w:rPr>
-          <w:rFonts w:ascii="Arial" w:hAnsi="Arial"/>
-          <w:sz w:val="22"/>
-          <w:szCs w:val="22"/>
-        </w:rPr>
-        <w:t xml:space="preserve">: </w:t>
+        <w:t>"...Since we will be dealing with very unbalanced numbers of positive and negative examples, we introduce cost factors C_+ and C_- to be able to adjust the cost of false positives vs. false negatives...".</w:t>
+      </w:r>
+      <w:r>
+        <w:rPr>
+          <w:rFonts w:ascii="Arial" w:hAnsi="Arial"/>
+          <w:sz w:val="22"/>
+          <w:szCs w:val="22"/>
+        </w:rPr>
+        <w:t xml:space="preserve"> (paper: </w:t>
       </w:r>
       <w:r>
         <w:rPr>
@@ -780,23 +676,104 @@
         </w:rPr>
         <w:t xml:space="preserve"> </w:t>
       </w:r>
-      <w:proofErr w:type="spellStart"/>
-      <w:r>
-        <w:rPr>
-          <w:rFonts w:ascii="Arial" w:hAnsi="Arial"/>
-          <w:sz w:val="22"/>
-          <w:szCs w:val="22"/>
-        </w:rPr>
-        <w:t>i</w:t>
-      </w:r>
-      <w:proofErr w:type="spellEnd"/>
-      <w:r>
-        <w:rPr>
-          <w:rFonts w:ascii="Arial" w:hAnsi="Arial"/>
-          <w:sz w:val="22"/>
-          <w:szCs w:val="22"/>
-        </w:rPr>
-        <w:t xml:space="preserve"> think.</w:t>
+      <w:r>
+        <w:rPr>
+          <w:rFonts w:ascii="Arial" w:hAnsi="Arial"/>
+          <w:sz w:val="22"/>
+          <w:szCs w:val="22"/>
+        </w:rPr>
+        <w:t>i think.</w:t>
+      </w:r>
+    </w:p>
+    <w:p>
+      <w:pPr>
+        <w:rPr>
+          <w:rFonts w:ascii="Arial" w:hAnsi="Arial"/>
+          <w:b/>
+          <w:sz w:val="22"/>
+          <w:szCs w:val="22"/>
+        </w:rPr>
+      </w:pPr>
+    </w:p>
+    <w:p>
+      <w:pPr>
+        <w:rPr>
+          <w:rFonts w:ascii="Arial" w:hAnsi="Arial"/>
+          <w:b/>
+          <w:sz w:val="22"/>
+          <w:szCs w:val="22"/>
+        </w:rPr>
+      </w:pPr>
+      <w:r>
+        <w:rPr>
+          <w:rFonts w:ascii="Arial" w:hAnsi="Arial"/>
+          <w:b/>
+          <w:sz w:val="22"/>
+          <w:szCs w:val="22"/>
+        </w:rPr>
+        <w:t>Now, if you want just an out-of-the-box solution, the ratio of C_+ to C_- can be passed as the -j parameter to SVMLight: http://svmlight.joachims.org/</w:t>
+      </w:r>
+    </w:p>
+    <w:p>
+      <w:pPr>
+        <w:rPr>
+          <w:rFonts w:ascii="Arial" w:hAnsi="Arial"/>
+          <w:sz w:val="22"/>
+          <w:szCs w:val="22"/>
+        </w:rPr>
+      </w:pPr>
+    </w:p>
+    <w:p>
+      <w:pPr>
+        <w:rPr>
+          <w:rFonts w:ascii="Arial" w:hAnsi="Arial"/>
+          <w:sz w:val="22"/>
+          <w:szCs w:val="22"/>
+        </w:rPr>
+      </w:pPr>
+    </w:p>
+    <w:p>
+      <w:pPr>
+        <w:rPr>
+          <w:rFonts w:ascii="Arial" w:hAnsi="Arial"/>
+          <w:sz w:val="22"/>
+          <w:szCs w:val="22"/>
+        </w:rPr>
+      </w:pPr>
+    </w:p>
+    <w:p>
+      <w:pPr>
+        <w:rPr>
+          <w:rFonts w:ascii="Arial" w:hAnsi="Arial"/>
+          <w:sz w:val="22"/>
+          <w:szCs w:val="22"/>
+        </w:rPr>
+      </w:pPr>
+    </w:p>
+    <w:p>
+      <w:pPr>
+        <w:rPr>
+          <w:rFonts w:ascii="Arial" w:hAnsi="Arial"/>
+          <w:sz w:val="22"/>
+          <w:szCs w:val="22"/>
+        </w:rPr>
+      </w:pPr>
+    </w:p>
+    <w:p>
+      <w:pPr>
+        <w:rPr>
+          <w:rFonts w:ascii="Arial" w:hAnsi="Arial"/>
+          <w:sz w:val="22"/>
+          <w:szCs w:val="22"/>
+        </w:rPr>
+      </w:pPr>
+      <w:r>
+        <w:rPr>
+          <w:rFonts w:ascii="Arial" w:hAnsi="Arial"/>
+          <w:sz w:val="22"/>
+          <w:szCs w:val="22"/>
+        </w:rPr>
+        <w:t>2015 paper customizes the LIBSVM source code:</w:t>
       </w:r>
       <w:bookmarkStart w:id="0" w:name="_GoBack"/>
       <w:bookmarkEnd w:id="0"/>
@@ -805,77 +782,18 @@
       <w:pPr>
         <w:rPr>
           <w:rFonts w:ascii="Arial" w:hAnsi="Arial"/>
-          <w:b/>
-          <w:sz w:val="22"/>
-          <w:szCs w:val="22"/>
-        </w:rPr>
-      </w:pPr>
-    </w:p>
-    <w:p>
-      <w:pPr>
-        <w:rPr>
-          <w:rFonts w:ascii="Arial" w:hAnsi="Arial"/>
-          <w:b/>
-          <w:sz w:val="22"/>
-          <w:szCs w:val="22"/>
-        </w:rPr>
-      </w:pPr>
-      <w:r>
-        <w:rPr>
-          <w:rFonts w:ascii="Arial" w:hAnsi="Arial"/>
-          <w:b/>
-          <w:sz w:val="22"/>
-          <w:szCs w:val="22"/>
-        </w:rPr>
-        <w:t xml:space="preserve">Now, if you want just an out-of-the-box solution, the ratio of C_+ to C_- can be passed as the -j parameter to </w:t>
-      </w:r>
-      <w:proofErr w:type="spellStart"/>
-      <w:r>
-        <w:rPr>
-          <w:rFonts w:ascii="Arial" w:hAnsi="Arial"/>
-          <w:b/>
-          <w:sz w:val="22"/>
-          <w:szCs w:val="22"/>
-        </w:rPr>
-        <w:t>SVMLight</w:t>
-      </w:r>
-      <w:proofErr w:type="spellEnd"/>
-      <w:r>
-        <w:rPr>
-          <w:rFonts w:ascii="Arial" w:hAnsi="Arial"/>
-          <w:b/>
-          <w:sz w:val="22"/>
-          <w:szCs w:val="22"/>
-        </w:rPr>
-        <w:t>: http://svmlight.joachims.org/</w:t>
-      </w:r>
-    </w:p>
-    <w:p>
-      <w:pPr>
-        <w:rPr>
-          <w:rFonts w:ascii="Arial" w:hAnsi="Arial"/>
-          <w:sz w:val="22"/>
-          <w:szCs w:val="22"/>
-        </w:rPr>
-      </w:pPr>
-    </w:p>
-    <w:p>
-      <w:pPr>
-        <w:rPr>
-          <w:rFonts w:ascii="Arial" w:hAnsi="Arial"/>
-          <w:sz w:val="22"/>
-          <w:szCs w:val="22"/>
-        </w:rPr>
-      </w:pPr>
-    </w:p>
-    <w:p>
-      <w:pPr>
-        <w:rPr>
-          <w:rFonts w:ascii="Arial" w:hAnsi="Arial"/>
-          <w:sz w:val="22"/>
-          <w:szCs w:val="22"/>
-        </w:rPr>
-      </w:pPr>
+          <w:sz w:val="22"/>
+          <w:szCs w:val="22"/>
+        </w:rPr>
+      </w:pPr>
+      <w:r>
+        <w:rPr>
+          <w:rFonts w:ascii="Arial" w:hAnsi="Arial"/>
+          <w:sz w:val="22"/>
+          <w:szCs w:val="22"/>
+        </w:rPr>
+        <w:t>https://www.csie.ntu.edu.tw/~cjlin/libsvm/</w:t>
+      </w:r>
     </w:p>
     <w:p>
       <w:pPr>
@@ -938,91 +856,52 @@
           <w:szCs w:val="22"/>
         </w:rPr>
       </w:pPr>
-      <w:proofErr w:type="spellStart"/>
-      <w:proofErr w:type="gramStart"/>
-      <w:r>
-        <w:rPr>
-          <w:rFonts w:ascii="Arial" w:hAnsi="Arial"/>
-          <w:b/>
-          <w:sz w:val="22"/>
-          <w:szCs w:val="22"/>
-        </w:rPr>
-        <w:t>week.min</w:t>
-      </w:r>
-      <w:proofErr w:type="spellEnd"/>
-      <w:proofErr w:type="gramEnd"/>
-      <w:r>
-        <w:rPr>
-          <w:rFonts w:ascii="Arial" w:hAnsi="Arial"/>
-          <w:b/>
-          <w:sz w:val="22"/>
-          <w:szCs w:val="22"/>
-        </w:rPr>
-        <w:t xml:space="preserve"> &lt;- 6</w:t>
-      </w:r>
-    </w:p>
-    <w:p>
-      <w:pPr>
-        <w:rPr>
-          <w:rFonts w:ascii="Arial" w:hAnsi="Arial"/>
-          <w:b/>
-          <w:sz w:val="22"/>
-          <w:szCs w:val="22"/>
-        </w:rPr>
-      </w:pPr>
-      <w:proofErr w:type="spellStart"/>
-      <w:proofErr w:type="gramStart"/>
-      <w:r>
-        <w:rPr>
-          <w:rFonts w:ascii="Arial" w:hAnsi="Arial"/>
-          <w:b/>
-          <w:sz w:val="22"/>
-          <w:szCs w:val="22"/>
-        </w:rPr>
-        <w:t>salary.threshold</w:t>
-      </w:r>
-      <w:proofErr w:type="spellEnd"/>
-      <w:proofErr w:type="gramEnd"/>
-      <w:r>
-        <w:rPr>
-          <w:rFonts w:ascii="Arial" w:hAnsi="Arial"/>
-          <w:b/>
-          <w:sz w:val="22"/>
-          <w:szCs w:val="22"/>
-        </w:rPr>
-        <w:t xml:space="preserve"> &lt;- 5000</w:t>
-      </w:r>
-    </w:p>
-    <w:p>
-      <w:pPr>
-        <w:rPr>
-          <w:rFonts w:ascii="Arial" w:hAnsi="Arial"/>
-          <w:b/>
-          <w:sz w:val="22"/>
-          <w:szCs w:val="22"/>
-        </w:rPr>
-      </w:pPr>
-      <w:proofErr w:type="spellStart"/>
-      <w:proofErr w:type="gramStart"/>
-      <w:r>
-        <w:rPr>
-          <w:rFonts w:ascii="Arial" w:hAnsi="Arial"/>
-          <w:b/>
-          <w:sz w:val="22"/>
-          <w:szCs w:val="22"/>
-        </w:rPr>
-        <w:t>fpts.threshold</w:t>
-      </w:r>
-      <w:proofErr w:type="spellEnd"/>
-      <w:proofErr w:type="gramEnd"/>
-      <w:r>
-        <w:rPr>
-          <w:rFonts w:ascii="Arial" w:hAnsi="Arial"/>
-          <w:b/>
-          <w:sz w:val="22"/>
-          <w:szCs w:val="22"/>
-        </w:rPr>
-        <w:t xml:space="preserve"> &lt;- 18.5</w:t>
+      <w:r>
+        <w:rPr>
+          <w:rFonts w:ascii="Arial" w:hAnsi="Arial"/>
+          <w:b/>
+          <w:sz w:val="22"/>
+          <w:szCs w:val="22"/>
+        </w:rPr>
+        <w:t>week.min &lt;- 6</w:t>
+      </w:r>
+    </w:p>
+    <w:p>
+      <w:pPr>
+        <w:rPr>
+          <w:rFonts w:ascii="Arial" w:hAnsi="Arial"/>
+          <w:b/>
+          <w:sz w:val="22"/>
+          <w:szCs w:val="22"/>
+        </w:rPr>
+      </w:pPr>
+      <w:r>
+        <w:rPr>
+          <w:rFonts w:ascii="Arial" w:hAnsi="Arial"/>
+          <w:b/>
+          <w:sz w:val="22"/>
+          <w:szCs w:val="22"/>
+        </w:rPr>
+        <w:t>salary.threshold &lt;- 5000</w:t>
+      </w:r>
+    </w:p>
+    <w:p>
+      <w:pPr>
+        <w:rPr>
+          <w:rFonts w:ascii="Arial" w:hAnsi="Arial"/>
+          <w:b/>
+          <w:sz w:val="22"/>
+          <w:szCs w:val="22"/>
+        </w:rPr>
+      </w:pPr>
+      <w:r>
+        <w:rPr>
+          <w:rFonts w:ascii="Arial" w:hAnsi="Arial"/>
+          <w:b/>
+          <w:sz w:val="22"/>
+          <w:szCs w:val="22"/>
+        </w:rPr>
+        <w:t>fpts.threshold &lt;- 18.5</w:t>
       </w:r>
     </w:p>
     <w:p>
@@ -1061,8 +940,6 @@
         </w:rPr>
         <w:t xml:space="preserve">1. </w:t>
       </w:r>
-      <w:proofErr w:type="spellStart"/>
-      <w:proofErr w:type="gramStart"/>
       <w:r>
         <w:rPr>
           <w:rFonts w:ascii="Arial" w:hAnsi="Arial"/>
@@ -1079,45 +956,24 @@
           <w:sz w:val="22"/>
           <w:szCs w:val="22"/>
         </w:rPr>
-        <w:t>dot</w:t>
-      </w:r>
-      <w:proofErr w:type="spellEnd"/>
-      <w:proofErr w:type="gramEnd"/>
-      <w:r>
-        <w:rPr>
-          <w:rFonts w:ascii="Arial" w:hAnsi="Arial"/>
-          <w:b/>
-          <w:sz w:val="22"/>
-          <w:szCs w:val="22"/>
-        </w:rPr>
-        <w:t xml:space="preserve"> SVM</w:t>
-      </w:r>
-    </w:p>
-    <w:p>
-      <w:pPr>
-        <w:rPr>
-          <w:rFonts w:ascii="Arial" w:hAnsi="Arial"/>
-          <w:sz w:val="22"/>
-          <w:szCs w:val="22"/>
-        </w:rPr>
-      </w:pPr>
-      <w:proofErr w:type="gramStart"/>
-      <w:r>
-        <w:rPr>
-          <w:rFonts w:ascii="Arial" w:hAnsi="Arial"/>
-          <w:sz w:val="22"/>
-          <w:szCs w:val="22"/>
-        </w:rPr>
-        <w:t>more</w:t>
-      </w:r>
-      <w:proofErr w:type="gramEnd"/>
-      <w:r>
-        <w:rPr>
-          <w:rFonts w:ascii="Arial" w:hAnsi="Arial"/>
-          <w:sz w:val="22"/>
-          <w:szCs w:val="22"/>
-        </w:rPr>
-        <w:t xml:space="preserve"> on spline kernel: </w:t>
+        <w:t>dot SVM</w:t>
+      </w:r>
+    </w:p>
+    <w:p>
+      <w:pPr>
+        <w:rPr>
+          <w:rFonts w:ascii="Arial" w:hAnsi="Arial"/>
+          <w:sz w:val="22"/>
+          <w:szCs w:val="22"/>
+        </w:rPr>
+      </w:pPr>
+      <w:r>
+        <w:rPr>
+          <w:rFonts w:ascii="Arial" w:hAnsi="Arial"/>
+          <w:sz w:val="22"/>
+          <w:szCs w:val="22"/>
+        </w:rPr>
+        <w:t xml:space="preserve">more on spline kernel: </w:t>
       </w:r>
       <w:r>
         <w:rPr>
@@ -1170,7 +1026,6 @@
           <w:szCs w:val="22"/>
         </w:rPr>
       </w:pPr>
-      <w:proofErr w:type="spellStart"/>
       <w:r>
         <w:rPr>
           <w:rFonts w:ascii="Arial" w:hAnsi="Arial"/>
@@ -1180,7 +1035,6 @@
         </w:rPr>
         <w:t>i</w:t>
       </w:r>
-      <w:proofErr w:type="spellEnd"/>
       <w:r>
         <w:rPr>
           <w:rFonts w:ascii="Arial" w:hAnsi="Arial"/>
@@ -1208,125 +1062,67 @@
           <w:szCs w:val="22"/>
         </w:rPr>
       </w:pPr>
-      <w:proofErr w:type="gramStart"/>
-      <w:r>
-        <w:rPr>
-          <w:rFonts w:ascii="Arial" w:hAnsi="Arial"/>
-          <w:sz w:val="22"/>
-          <w:szCs w:val="22"/>
-        </w:rPr>
-        <w:t>issue</w:t>
-      </w:r>
-      <w:proofErr w:type="gramEnd"/>
-      <w:r>
-        <w:rPr>
-          <w:rFonts w:ascii="Arial" w:hAnsi="Arial"/>
-          <w:sz w:val="22"/>
-          <w:szCs w:val="22"/>
-        </w:rPr>
-        <w:t xml:space="preserve"> is that no 1’s predicted on testing set (terrible precision).</w:t>
-      </w:r>
-    </w:p>
-    <w:p>
-      <w:pPr>
-        <w:rPr>
-          <w:rFonts w:ascii="Arial" w:hAnsi="Arial"/>
-          <w:sz w:val="22"/>
-          <w:szCs w:val="22"/>
-        </w:rPr>
-      </w:pPr>
-    </w:p>
-    <w:p>
-      <w:pPr>
-        <w:rPr>
-          <w:rFonts w:ascii="Arial" w:hAnsi="Arial"/>
-          <w:b/>
-          <w:sz w:val="22"/>
-          <w:szCs w:val="22"/>
-        </w:rPr>
-      </w:pPr>
-      <w:r>
-        <w:rPr>
-          <w:rFonts w:ascii="Arial" w:hAnsi="Arial"/>
-          <w:b/>
-          <w:sz w:val="22"/>
-          <w:szCs w:val="22"/>
-        </w:rPr>
-        <w:t>i</w:t>
-      </w:r>
-      <w:r>
-        <w:rPr>
-          <w:rFonts w:ascii="Arial" w:hAnsi="Arial"/>
-          <w:b/>
-          <w:sz w:val="22"/>
-          <w:szCs w:val="22"/>
-        </w:rPr>
-        <w:t>i</w:t>
-      </w:r>
-      <w:r>
-        <w:rPr>
-          <w:rFonts w:ascii="Arial" w:hAnsi="Arial"/>
-          <w:b/>
-          <w:sz w:val="22"/>
-          <w:szCs w:val="22"/>
-        </w:rPr>
-        <w:t xml:space="preserve">. Tuning C by </w:t>
-      </w:r>
-      <w:r>
-        <w:rPr>
-          <w:rFonts w:ascii="Arial" w:hAnsi="Arial"/>
-          <w:b/>
-          <w:sz w:val="22"/>
-          <w:szCs w:val="22"/>
-        </w:rPr>
-        <w:t xml:space="preserve">maximizing </w:t>
-      </w:r>
-      <w:proofErr w:type="gramStart"/>
-      <w:r>
-        <w:rPr>
-          <w:rFonts w:ascii="Arial" w:hAnsi="Arial"/>
-          <w:b/>
-          <w:sz w:val="22"/>
-          <w:szCs w:val="22"/>
-        </w:rPr>
-        <w:t>P(</w:t>
-      </w:r>
-      <w:proofErr w:type="gramEnd"/>
-      <w:r>
-        <w:rPr>
-          <w:rFonts w:ascii="Arial" w:hAnsi="Arial"/>
-          <w:b/>
-          <w:sz w:val="22"/>
-          <w:szCs w:val="22"/>
-        </w:rPr>
-        <w:t>hitting Value WR with reduced set of cheap WR)</w:t>
-      </w:r>
-    </w:p>
-    <w:p>
-      <w:pPr>
-        <w:rPr>
-          <w:rFonts w:ascii="Arial" w:hAnsi="Arial"/>
-          <w:sz w:val="22"/>
-          <w:szCs w:val="22"/>
-        </w:rPr>
-      </w:pPr>
-      <w:proofErr w:type="gramStart"/>
-      <w:r>
-        <w:rPr>
-          <w:rFonts w:ascii="Arial" w:hAnsi="Arial"/>
-          <w:sz w:val="22"/>
-          <w:szCs w:val="22"/>
-        </w:rPr>
-        <w:t>issue</w:t>
-      </w:r>
-      <w:proofErr w:type="gramEnd"/>
-      <w:r>
-        <w:rPr>
-          <w:rFonts w:ascii="Arial" w:hAnsi="Arial"/>
-          <w:sz w:val="22"/>
-          <w:szCs w:val="22"/>
-        </w:rPr>
-        <w:t xml:space="preserve"> is that it still doesn’t predict enough 1’s (better precision but not enough)</w:t>
+      <w:r>
+        <w:rPr>
+          <w:rFonts w:ascii="Arial" w:hAnsi="Arial"/>
+          <w:sz w:val="22"/>
+          <w:szCs w:val="22"/>
+        </w:rPr>
+        <w:t>issue is that no 1’s predicted on testing set (terrible precision).</w:t>
+      </w:r>
+    </w:p>
+    <w:p>
+      <w:pPr>
+        <w:rPr>
+          <w:rFonts w:ascii="Arial" w:hAnsi="Arial"/>
+          <w:sz w:val="22"/>
+          <w:szCs w:val="22"/>
+        </w:rPr>
+      </w:pPr>
+    </w:p>
+    <w:p>
+      <w:pPr>
+        <w:rPr>
+          <w:rFonts w:ascii="Arial" w:hAnsi="Arial"/>
+          <w:b/>
+          <w:sz w:val="22"/>
+          <w:szCs w:val="22"/>
+        </w:rPr>
+      </w:pPr>
+      <w:r>
+        <w:rPr>
+          <w:rFonts w:ascii="Arial" w:hAnsi="Arial"/>
+          <w:b/>
+          <w:sz w:val="22"/>
+          <w:szCs w:val="22"/>
+        </w:rPr>
+        <w:t>ii</w:t>
+      </w:r>
+      <w:r>
+        <w:rPr>
+          <w:rFonts w:ascii="Arial" w:hAnsi="Arial"/>
+          <w:b/>
+          <w:sz w:val="22"/>
+          <w:szCs w:val="22"/>
+        </w:rPr>
+        <w:t>. Tuning C by maximizing P(hitting Value WR with reduced set of cheap WR)</w:t>
+      </w:r>
+    </w:p>
+    <w:p>
+      <w:pPr>
+        <w:rPr>
+          <w:rFonts w:ascii="Arial" w:hAnsi="Arial"/>
+          <w:sz w:val="22"/>
+          <w:szCs w:val="22"/>
+        </w:rPr>
+      </w:pPr>
+      <w:r>
+        <w:rPr>
+          <w:rFonts w:ascii="Arial" w:hAnsi="Arial"/>
+          <w:sz w:val="22"/>
+          <w:szCs w:val="22"/>
+        </w:rPr>
+        <w:t>issue is that it still doesn’t predict enough 1’s (better precision but not enough)</w:t>
       </w:r>
     </w:p>
     <w:p>
@@ -1596,77 +1392,39 @@
           <w:szCs w:val="22"/>
         </w:rPr>
       </w:pPr>
-      <w:proofErr w:type="gramStart"/>
-      <w:r>
-        <w:rPr>
-          <w:rFonts w:ascii="Arial" w:hAnsi="Arial"/>
-          <w:sz w:val="22"/>
-          <w:szCs w:val="22"/>
-        </w:rPr>
-        <w:t>weird</w:t>
-      </w:r>
-      <w:proofErr w:type="gramEnd"/>
-      <w:r>
-        <w:rPr>
-          <w:rFonts w:ascii="Arial" w:hAnsi="Arial"/>
-          <w:sz w:val="22"/>
-          <w:szCs w:val="22"/>
-        </w:rPr>
-        <w:t xml:space="preserve"> that testing set proportion is much lower than training (~12%)</w:t>
-      </w:r>
-    </w:p>
-    <w:p>
-      <w:pPr>
-        <w:rPr>
-          <w:rFonts w:ascii="Arial" w:hAnsi="Arial"/>
-          <w:sz w:val="22"/>
-          <w:szCs w:val="22"/>
-        </w:rPr>
-      </w:pPr>
-    </w:p>
-    <w:p>
-      <w:pPr>
-        <w:rPr>
-          <w:rFonts w:ascii="Arial" w:hAnsi="Arial"/>
-          <w:sz w:val="22"/>
-          <w:szCs w:val="22"/>
-        </w:rPr>
-      </w:pPr>
-      <w:proofErr w:type="gramStart"/>
-      <w:r>
-        <w:rPr>
-          <w:rFonts w:ascii="Arial" w:hAnsi="Arial"/>
-          <w:sz w:val="22"/>
-          <w:szCs w:val="22"/>
-        </w:rPr>
-        <w:t>let’s</w:t>
-      </w:r>
-      <w:proofErr w:type="gramEnd"/>
-      <w:r>
-        <w:rPr>
-          <w:rFonts w:ascii="Arial" w:hAnsi="Arial"/>
-          <w:sz w:val="22"/>
-          <w:szCs w:val="22"/>
-        </w:rPr>
-        <w:t xml:space="preserve"> tune again with more iterations around the log(</w:t>
-      </w:r>
-      <w:proofErr w:type="spellStart"/>
-      <w:r>
-        <w:rPr>
-          <w:rFonts w:ascii="Arial" w:hAnsi="Arial"/>
-          <w:sz w:val="22"/>
-          <w:szCs w:val="22"/>
-        </w:rPr>
-        <w:t>tuning.parameter</w:t>
-      </w:r>
-      <w:proofErr w:type="spellEnd"/>
-      <w:r>
-        <w:rPr>
-          <w:rFonts w:ascii="Arial" w:hAnsi="Arial"/>
-          <w:sz w:val="22"/>
-          <w:szCs w:val="22"/>
-        </w:rPr>
-        <w:t>) = 0 to 2 range</w:t>
+      <w:r>
+        <w:rPr>
+          <w:rFonts w:ascii="Arial" w:hAnsi="Arial"/>
+          <w:sz w:val="22"/>
+          <w:szCs w:val="22"/>
+        </w:rPr>
+        <w:t>weird that testing set proportion is much lower than training (~12%)</w:t>
+      </w:r>
+    </w:p>
+    <w:p>
+      <w:pPr>
+        <w:rPr>
+          <w:rFonts w:ascii="Arial" w:hAnsi="Arial"/>
+          <w:sz w:val="22"/>
+          <w:szCs w:val="22"/>
+        </w:rPr>
+      </w:pPr>
+    </w:p>
+    <w:p>
+      <w:pPr>
+        <w:rPr>
+          <w:rFonts w:ascii="Arial" w:hAnsi="Arial"/>
+          <w:sz w:val="22"/>
+          <w:szCs w:val="22"/>
+        </w:rPr>
+      </w:pPr>
+      <w:r>
+        <w:rPr>
+          <w:rFonts w:ascii="Arial" w:hAnsi="Arial"/>
+          <w:sz w:val="22"/>
+          <w:szCs w:val="22"/>
+        </w:rPr>
+        <w:t>let’s tune again with more iterations around the log(tuning.parameter) = 0 to 2 range</w:t>
       </w:r>
       <w:r>
         <w:rPr>
@@ -1676,77 +1434,13 @@
         </w:rPr>
         <w:t xml:space="preserve">, i.e. </w:t>
       </w:r>
-      <w:proofErr w:type="spellStart"/>
-      <w:r>
-        <w:rPr>
-          <w:rFonts w:ascii="Arial" w:hAnsi="Arial"/>
-          <w:sz w:val="22"/>
-          <w:szCs w:val="22"/>
-        </w:rPr>
-        <w:t>ln.tuning.param</w:t>
-      </w:r>
-      <w:proofErr w:type="spellEnd"/>
-      <w:r>
-        <w:rPr>
-          <w:rFonts w:ascii="Arial" w:hAnsi="Arial"/>
-          <w:sz w:val="22"/>
-          <w:szCs w:val="22"/>
-        </w:rPr>
-        <w:t xml:space="preserve"> &lt;- </w:t>
-      </w:r>
-      <w:proofErr w:type="spellStart"/>
-      <w:r>
-        <w:rPr>
-          <w:rFonts w:ascii="Arial" w:hAnsi="Arial"/>
-          <w:sz w:val="22"/>
-          <w:szCs w:val="22"/>
-        </w:rPr>
-        <w:t>seq</w:t>
-      </w:r>
-      <w:proofErr w:type="spellEnd"/>
-      <w:r>
-        <w:rPr>
-          <w:rFonts w:ascii="Arial" w:hAnsi="Arial"/>
-          <w:sz w:val="22"/>
-          <w:szCs w:val="22"/>
-        </w:rPr>
-        <w:t xml:space="preserve">(log(1.0), log(6.0), </w:t>
-      </w:r>
-      <w:proofErr w:type="spellStart"/>
-      <w:r>
-        <w:rPr>
-          <w:rFonts w:ascii="Arial" w:hAnsi="Arial"/>
-          <w:sz w:val="22"/>
-          <w:szCs w:val="22"/>
-        </w:rPr>
-        <w:t>length.out</w:t>
-      </w:r>
-      <w:proofErr w:type="spellEnd"/>
-      <w:r>
-        <w:rPr>
-          <w:rFonts w:ascii="Arial" w:hAnsi="Arial"/>
-          <w:sz w:val="22"/>
-          <w:szCs w:val="22"/>
-        </w:rPr>
-        <w:t>=</w:t>
-      </w:r>
-      <w:proofErr w:type="spellStart"/>
-      <w:r>
-        <w:rPr>
-          <w:rFonts w:ascii="Arial" w:hAnsi="Arial"/>
-          <w:sz w:val="22"/>
-          <w:szCs w:val="22"/>
-        </w:rPr>
-        <w:t>num.C</w:t>
-      </w:r>
-      <w:proofErr w:type="spellEnd"/>
-      <w:r>
-        <w:rPr>
-          <w:rFonts w:ascii="Arial" w:hAnsi="Arial"/>
-          <w:sz w:val="22"/>
-          <w:szCs w:val="22"/>
-        </w:rPr>
-        <w:t>)</w:t>
+      <w:r>
+        <w:rPr>
+          <w:rFonts w:ascii="Arial" w:hAnsi="Arial"/>
+          <w:sz w:val="22"/>
+          <w:szCs w:val="22"/>
+        </w:rPr>
+        <w:t>ln.tuning.param &lt;- seq(log(1.0), log(6.0), length.out=num.C)</w:t>
       </w:r>
     </w:p>
     <w:p>
@@ -1931,79 +1625,13 @@
         </w:rPr>
         <w:t xml:space="preserve">Let’s try fine tuning C a little more. </w:t>
       </w:r>
-      <w:proofErr w:type="spellStart"/>
-      <w:proofErr w:type="gramStart"/>
-      <w:r>
-        <w:rPr>
-          <w:rFonts w:ascii="Arial" w:hAnsi="Arial"/>
-          <w:sz w:val="22"/>
-          <w:szCs w:val="22"/>
-        </w:rPr>
-        <w:t>ln.tuning.param</w:t>
-      </w:r>
-      <w:proofErr w:type="spellEnd"/>
-      <w:proofErr w:type="gramEnd"/>
-      <w:r>
-        <w:rPr>
-          <w:rFonts w:ascii="Arial" w:hAnsi="Arial"/>
-          <w:sz w:val="22"/>
-          <w:szCs w:val="22"/>
-        </w:rPr>
-        <w:t xml:space="preserve"> &lt;- </w:t>
-      </w:r>
-      <w:proofErr w:type="spellStart"/>
-      <w:r>
-        <w:rPr>
-          <w:rFonts w:ascii="Arial" w:hAnsi="Arial"/>
-          <w:sz w:val="22"/>
-          <w:szCs w:val="22"/>
-        </w:rPr>
-        <w:t>seq</w:t>
-      </w:r>
-      <w:proofErr w:type="spellEnd"/>
-      <w:r>
-        <w:rPr>
-          <w:rFonts w:ascii="Arial" w:hAnsi="Arial"/>
-          <w:sz w:val="22"/>
-          <w:szCs w:val="22"/>
-        </w:rPr>
-        <w:t xml:space="preserve">(log(2.50), log(3.25), </w:t>
-      </w:r>
-      <w:proofErr w:type="spellStart"/>
-      <w:r>
-        <w:rPr>
-          <w:rFonts w:ascii="Arial" w:hAnsi="Arial"/>
-          <w:sz w:val="22"/>
-          <w:szCs w:val="22"/>
-        </w:rPr>
-        <w:t>length.out</w:t>
-      </w:r>
-      <w:proofErr w:type="spellEnd"/>
-      <w:r>
-        <w:rPr>
-          <w:rFonts w:ascii="Arial" w:hAnsi="Arial"/>
-          <w:sz w:val="22"/>
-          <w:szCs w:val="22"/>
-        </w:rPr>
-        <w:t>=</w:t>
-      </w:r>
-      <w:proofErr w:type="spellStart"/>
-      <w:r>
-        <w:rPr>
-          <w:rFonts w:ascii="Arial" w:hAnsi="Arial"/>
-          <w:sz w:val="22"/>
-          <w:szCs w:val="22"/>
-        </w:rPr>
-        <w:t>num.C</w:t>
-      </w:r>
-      <w:proofErr w:type="spellEnd"/>
-      <w:r>
-        <w:rPr>
-          <w:rFonts w:ascii="Arial" w:hAnsi="Arial"/>
-          <w:sz w:val="22"/>
-          <w:szCs w:val="22"/>
-        </w:rPr>
-        <w:t>)</w:t>
+      <w:r>
+        <w:rPr>
+          <w:rFonts w:ascii="Arial" w:hAnsi="Arial"/>
+          <w:sz w:val="22"/>
+          <w:szCs w:val="22"/>
+        </w:rPr>
+        <w:t>ln.tuning.param &lt;- seq(log(2.50), log(3.25), length.out=num.C)</w:t>
       </w:r>
     </w:p>
     <w:p>
@@ -2097,23 +1725,13 @@
           <w:szCs w:val="22"/>
         </w:rPr>
       </w:pPr>
-      <w:proofErr w:type="spellStart"/>
-      <w:r>
-        <w:rPr>
-          <w:rFonts w:ascii="Arial" w:hAnsi="Arial"/>
-          <w:sz w:val="22"/>
-          <w:szCs w:val="22"/>
-        </w:rPr>
-        <w:t>C.optimal</w:t>
-      </w:r>
-      <w:proofErr w:type="spellEnd"/>
-      <w:r>
-        <w:rPr>
-          <w:rFonts w:ascii="Arial" w:hAnsi="Arial"/>
-          <w:sz w:val="22"/>
-          <w:szCs w:val="22"/>
-        </w:rPr>
-        <w:t xml:space="preserve"> (the first maximum in the plot) here is 2.5269</w:t>
+      <w:r>
+        <w:rPr>
+          <w:rFonts w:ascii="Arial" w:hAnsi="Arial"/>
+          <w:sz w:val="22"/>
+          <w:szCs w:val="22"/>
+        </w:rPr>
+        <w:t>C.optimal (the first maximum in the plot) here is 2.5269</w:t>
       </w:r>
     </w:p>
     <w:p>
@@ -2207,23 +1825,13 @@
           <w:szCs w:val="22"/>
         </w:rPr>
       </w:pPr>
-      <w:proofErr w:type="gramStart"/>
-      <w:r>
-        <w:rPr>
-          <w:rFonts w:ascii="Arial" w:hAnsi="Arial"/>
-          <w:sz w:val="22"/>
-          <w:szCs w:val="22"/>
-        </w:rPr>
-        <w:t>classification</w:t>
-      </w:r>
-      <w:proofErr w:type="gramEnd"/>
-      <w:r>
-        <w:rPr>
-          <w:rFonts w:ascii="Arial" w:hAnsi="Arial"/>
-          <w:sz w:val="22"/>
-          <w:szCs w:val="22"/>
-        </w:rPr>
-        <w:t xml:space="preserve"> on the testing set is still the same, so all this extra tuning doesn’t really achieve anything.</w:t>
+      <w:r>
+        <w:rPr>
+          <w:rFonts w:ascii="Arial" w:hAnsi="Arial"/>
+          <w:sz w:val="22"/>
+          <w:szCs w:val="22"/>
+        </w:rPr>
+        <w:t>classification on the testing set is still the same, so all this extra tuning doesn’t really achieve anything.</w:t>
       </w:r>
     </w:p>
     <w:sectPr>

</xml_diff>